<commit_message>
added points structure to the dream11 approach doc
</commit_message>
<xml_diff>
--- a/Dream11 Approach Doc.docx
+++ b/Dream11 Approach Doc.docx
@@ -113,16 +113,7 @@
               <w:rPr>
                 <w:rFonts w:ascii="Cambria Math" w:hAnsi="Cambria Math"/>
               </w:rPr>
-              <m:t xml:space="preserve"> * </m:t>
-            </m:r>
-            <m:r>
-              <m:rPr>
-                <m:sty m:val="p"/>
-              </m:rPr>
-              <w:rPr>
-                <w:rFonts w:ascii="Cambria Math" w:hAnsi="Cambria Math"/>
-              </w:rPr>
-              <m:t>Run</m:t>
+              <m:t xml:space="preserve"> * Run</m:t>
             </m:r>
             <m:sSub>
               <m:sSubPr>
@@ -162,25 +153,7 @@
               <w:rPr>
                 <w:rFonts w:ascii="Cambria Math" w:hAnsi="Cambria Math"/>
               </w:rPr>
-              <m:t>*</m:t>
-            </m:r>
-            <m:r>
-              <m:rPr>
-                <m:sty m:val="p"/>
-              </m:rPr>
-              <w:rPr>
-                <w:rFonts w:ascii="Cambria Math" w:hAnsi="Cambria Math"/>
-              </w:rPr>
-              <m:t>TotalRuns</m:t>
-            </m:r>
-            <m:r>
-              <m:rPr>
-                <m:sty m:val="p"/>
-              </m:rPr>
-              <w:rPr>
-                <w:rFonts w:ascii="Cambria Math" w:hAnsi="Cambria Math"/>
-              </w:rPr>
-              <m:t>*</m:t>
+              <m:t>*TotalRuns*</m:t>
             </m:r>
             <m:sSub>
               <m:sSubPr>
@@ -300,25 +273,7 @@
               <w:rPr>
                 <w:rFonts w:ascii="Cambria Math" w:hAnsi="Cambria Math"/>
               </w:rPr>
-              <m:t>*</m:t>
-            </m:r>
-            <m:r>
-              <m:rPr>
-                <m:sty m:val="p"/>
-              </m:rPr>
-              <w:rPr>
-                <w:rFonts w:ascii="Cambria Math" w:hAnsi="Cambria Math"/>
-              </w:rPr>
-              <m:t>TotalWickets</m:t>
-            </m:r>
-            <m:r>
-              <m:rPr>
-                <m:sty m:val="p"/>
-              </m:rPr>
-              <w:rPr>
-                <w:rFonts w:ascii="Cambria Math" w:hAnsi="Cambria Math"/>
-              </w:rPr>
-              <m:t>*</m:t>
+              <m:t>*TotalWickets*</m:t>
             </m:r>
             <m:sSub>
               <m:sSubPr>
@@ -405,6 +360,12 @@
         <w:tab/>
       </w:r>
       <w:r>
+        <w:tab/>
+      </w:r>
+      <w:r>
+        <w:tab/>
+      </w:r>
+      <w:r>
         <w:t>(1)</w:t>
       </w:r>
     </w:p>
@@ -537,16 +498,7 @@
               <w:rPr>
                 <w:rFonts w:ascii="Cambria Math" w:hAnsi="Cambria Math"/>
               </w:rPr>
-              <m:t>&lt;</m:t>
-            </m:r>
-            <m:r>
-              <m:rPr>
-                <m:sty m:val="p"/>
-              </m:rPr>
-              <w:rPr>
-                <w:rFonts w:ascii="Cambria Math" w:hAnsi="Cambria Math"/>
-              </w:rPr>
-              <m:t>MAXCOSTLIMIT</m:t>
+              <m:t>&lt;MAXCOSTLIMIT</m:t>
             </m:r>
           </m:e>
         </m:nary>
@@ -595,25 +547,7 @@
           <w:rPr>
             <w:rFonts w:ascii="Cambria Math" w:hAnsi="Cambria Math"/>
           </w:rPr>
-          <m:t>MIN</m:t>
-        </m:r>
-        <m:r>
-          <m:rPr>
-            <m:sty m:val="p"/>
-          </m:rPr>
-          <w:rPr>
-            <w:rFonts w:ascii="Cambria Math" w:hAnsi="Cambria Math"/>
-          </w:rPr>
-          <m:t>BATSMEN</m:t>
-        </m:r>
-        <m:r>
-          <m:rPr>
-            <m:sty m:val="p"/>
-          </m:rPr>
-          <w:rPr>
-            <w:rFonts w:ascii="Cambria Math" w:hAnsi="Cambria Math"/>
-          </w:rPr>
-          <m:t>≤</m:t>
+          <m:t>MINBATSMEN≤</m:t>
         </m:r>
         <m:nary>
           <m:naryPr>
@@ -723,25 +657,7 @@
               <w:rPr>
                 <w:rFonts w:ascii="Cambria Math" w:hAnsi="Cambria Math"/>
               </w:rPr>
-              <m:t>≤</m:t>
-            </m:r>
-            <m:r>
-              <m:rPr>
-                <m:sty m:val="p"/>
-              </m:rPr>
-              <w:rPr>
-                <w:rFonts w:ascii="Cambria Math" w:hAnsi="Cambria Math"/>
-              </w:rPr>
-              <m:t>MAX</m:t>
-            </m:r>
-            <m:r>
-              <m:rPr>
-                <m:sty m:val="p"/>
-              </m:rPr>
-              <w:rPr>
-                <w:rFonts w:ascii="Cambria Math" w:hAnsi="Cambria Math"/>
-              </w:rPr>
-              <m:t>BATSMEN</m:t>
+              <m:t>≤MAXBATSMEN</m:t>
             </m:r>
           </m:e>
         </m:nary>
@@ -783,25 +699,7 @@
           <w:rPr>
             <w:rFonts w:ascii="Cambria Math" w:hAnsi="Cambria Math"/>
           </w:rPr>
-          <m:t>MIN</m:t>
-        </m:r>
-        <m:r>
-          <m:rPr>
-            <m:sty m:val="p"/>
-          </m:rPr>
-          <w:rPr>
-            <w:rFonts w:ascii="Cambria Math" w:hAnsi="Cambria Math"/>
-          </w:rPr>
-          <m:t>ALLROUDNERS</m:t>
-        </m:r>
-        <m:r>
-          <m:rPr>
-            <m:sty m:val="p"/>
-          </m:rPr>
-          <w:rPr>
-            <w:rFonts w:ascii="Cambria Math" w:hAnsi="Cambria Math"/>
-          </w:rPr>
-          <m:t>≤</m:t>
+          <m:t>MINALLROUDNERS≤</m:t>
         </m:r>
         <m:nary>
           <m:naryPr>
@@ -911,16 +809,7 @@
               <w:rPr>
                 <w:rFonts w:ascii="Cambria Math" w:hAnsi="Cambria Math"/>
               </w:rPr>
-              <m:t>&lt;MAX</m:t>
-            </m:r>
-            <m:r>
-              <m:rPr>
-                <m:sty m:val="p"/>
-              </m:rPr>
-              <w:rPr>
-                <w:rFonts w:ascii="Cambria Math" w:hAnsi="Cambria Math"/>
-              </w:rPr>
-              <m:t>ALLROUNDERS</m:t>
+              <m:t>&lt;MAXALLROUNDERS</m:t>
             </m:r>
           </m:e>
         </m:nary>
@@ -959,25 +848,7 @@
           <w:rPr>
             <w:rFonts w:ascii="Cambria Math" w:hAnsi="Cambria Math"/>
           </w:rPr>
-          <m:t>MIN</m:t>
-        </m:r>
-        <m:r>
-          <m:rPr>
-            <m:sty m:val="p"/>
-          </m:rPr>
-          <w:rPr>
-            <w:rFonts w:ascii="Cambria Math" w:hAnsi="Cambria Math"/>
-          </w:rPr>
-          <m:t>BOWLERS</m:t>
-        </m:r>
-        <m:r>
-          <m:rPr>
-            <m:sty m:val="p"/>
-          </m:rPr>
-          <w:rPr>
-            <w:rFonts w:ascii="Cambria Math" w:hAnsi="Cambria Math"/>
-          </w:rPr>
-          <m:t>≤</m:t>
+          <m:t>MINBOWLERS≤</m:t>
         </m:r>
         <m:nary>
           <m:naryPr>
@@ -1081,16 +952,7 @@
               <w:rPr>
                 <w:rFonts w:ascii="Cambria Math" w:hAnsi="Cambria Math"/>
               </w:rPr>
-              <m:t>&lt;MAX</m:t>
-            </m:r>
-            <m:r>
-              <m:rPr>
-                <m:sty m:val="p"/>
-              </m:rPr>
-              <w:rPr>
-                <w:rFonts w:ascii="Cambria Math" w:hAnsi="Cambria Math"/>
-              </w:rPr>
-              <m:t>BOWLERS</m:t>
+              <m:t>&lt;MAXBOWLERS</m:t>
             </m:r>
           </m:e>
         </m:nary>
@@ -1289,13 +1151,7 @@
           <w:rPr>
             <w:rFonts w:ascii="Cambria Math" w:eastAsiaTheme="minorEastAsia" w:hAnsi="Cambria Math"/>
           </w:rPr>
-          <m:t>has 2nd highest points othwerwis</m:t>
-        </m:r>
-        <m:r>
-          <w:rPr>
-            <w:rFonts w:ascii="Cambria Math" w:eastAsiaTheme="minorEastAsia" w:hAnsi="Cambria Math"/>
-          </w:rPr>
-          <m:t xml:space="preserve">e </m:t>
+          <m:t xml:space="preserve">has 2nd highest points othwerwise </m:t>
         </m:r>
         <m:sSub>
           <m:sSubPr>
@@ -1452,13 +1308,7 @@
           <w:rPr>
             <w:rFonts w:ascii="Cambria Math" w:eastAsiaTheme="minorEastAsia" w:hAnsi="Cambria Math"/>
           </w:rPr>
-          <m:t>Wickets</m:t>
-        </m:r>
-        <m:r>
-          <w:rPr>
-            <w:rFonts w:ascii="Cambria Math" w:eastAsiaTheme="minorEastAsia" w:hAnsi="Cambria Math"/>
-          </w:rPr>
-          <m:t>Point</m:t>
+          <m:t>WicketsPoint</m:t>
         </m:r>
         <m:sSub>
           <m:sSubPr>
@@ -1490,31 +1340,7 @@
           <w:rPr>
             <w:rFonts w:ascii="Cambria Math" w:eastAsiaTheme="minorEastAsia" w:hAnsi="Cambria Math"/>
           </w:rPr>
-          <m:t xml:space="preserve">=Blended points per </m:t>
-        </m:r>
-        <m:r>
-          <w:rPr>
-            <w:rFonts w:ascii="Cambria Math" w:eastAsiaTheme="minorEastAsia" w:hAnsi="Cambria Math"/>
-          </w:rPr>
-          <m:t xml:space="preserve">wickets taken based </m:t>
-        </m:r>
-        <m:r>
-          <w:rPr>
-            <w:rFonts w:ascii="Cambria Math" w:eastAsiaTheme="minorEastAsia" w:hAnsi="Cambria Math"/>
-          </w:rPr>
-          <m:t xml:space="preserve">on historical </m:t>
-        </m:r>
-        <m:r>
-          <w:rPr>
-            <w:rFonts w:ascii="Cambria Math" w:eastAsiaTheme="minorEastAsia" w:hAnsi="Cambria Math"/>
-          </w:rPr>
-          <m:t>economy</m:t>
-        </m:r>
-        <m:r>
-          <w:rPr>
-            <w:rFonts w:ascii="Cambria Math" w:eastAsiaTheme="minorEastAsia" w:hAnsi="Cambria Math"/>
-          </w:rPr>
-          <m:t xml:space="preserve"> rate</m:t>
+          <m:t>=Blended points per wickets taken based on historical economy rate</m:t>
         </m:r>
       </m:oMath>
       <w:r>
@@ -1534,24 +1360,7 @@
           <w:rFonts w:eastAsiaTheme="minorEastAsia"/>
         </w:rPr>
         <w:tab/>
-      </w:r>
-      <w:r>
-        <w:rPr>
-          <w:rFonts w:eastAsiaTheme="minorEastAsia"/>
-        </w:rPr>
-        <w:t>(</w:t>
-      </w:r>
-      <w:r>
-        <w:rPr>
-          <w:rFonts w:eastAsiaTheme="minorEastAsia"/>
-        </w:rPr>
-        <w:t>8</w:t>
-      </w:r>
-      <w:r>
-        <w:rPr>
-          <w:rFonts w:eastAsiaTheme="minorEastAsia"/>
-        </w:rPr>
-        <w:t>)</w:t>
+        <w:t>(8)</w:t>
       </w:r>
     </w:p>
     <w:p>
@@ -1585,19 +1394,7 @@
         <w:rPr>
           <w:rFonts w:eastAsiaTheme="minorEastAsia"/>
         </w:rPr>
-        <w:t xml:space="preserve"> (705,432 </w:t>
-      </w:r>
-      <w:r>
-        <w:rPr>
-          <w:rFonts w:eastAsiaTheme="minorEastAsia"/>
-        </w:rPr>
-        <w:t>iterations</w:t>
-      </w:r>
-      <w:r>
-        <w:rPr>
-          <w:rFonts w:eastAsiaTheme="minorEastAsia"/>
-        </w:rPr>
-        <w:t xml:space="preserve">). To </w:t>
+        <w:t xml:space="preserve"> (705,432 iterations). To </w:t>
       </w:r>
       <w:r>
         <w:rPr>
@@ -1609,16 +1406,8 @@
         <w:rPr>
           <w:rFonts w:eastAsiaTheme="minorEastAsia"/>
         </w:rPr>
-        <w:t xml:space="preserve">the objective </w:t>
-      </w:r>
-      <w:proofErr w:type="gramStart"/>
-      <w:r>
-        <w:rPr>
-          <w:rFonts w:eastAsiaTheme="minorEastAsia"/>
-        </w:rPr>
-        <w:t>function</w:t>
-      </w:r>
-      <w:proofErr w:type="gramEnd"/>
+        <w:t>the objective function</w:t>
+      </w:r>
       <w:r>
         <w:rPr>
           <w:rFonts w:eastAsiaTheme="minorEastAsia"/>
@@ -1928,13 +1717,7 @@
           <w:rPr>
             <w:rFonts w:ascii="Cambria Math" w:eastAsiaTheme="minorEastAsia" w:hAnsi="Cambria Math"/>
           </w:rPr>
-          <m:t>Wickets</m:t>
-        </m:r>
-        <m:r>
-          <w:rPr>
-            <w:rFonts w:ascii="Cambria Math" w:eastAsiaTheme="minorEastAsia" w:hAnsi="Cambria Math"/>
-          </w:rPr>
-          <m:t>Shar</m:t>
+          <m:t>WicketsShar</m:t>
         </m:r>
         <m:sSub>
           <m:sSubPr>
@@ -2355,13 +2138,7 @@
           <w:rPr>
             <w:rFonts w:ascii="Cambria Math" w:eastAsiaTheme="minorEastAsia" w:hAnsi="Cambria Math"/>
           </w:rPr>
-          <m:t>Wicket</m:t>
-        </m:r>
-        <m:r>
-          <w:rPr>
-            <w:rFonts w:ascii="Cambria Math" w:eastAsiaTheme="minorEastAsia" w:hAnsi="Cambria Math"/>
-          </w:rPr>
-          <m:t>Potentia</m:t>
+          <m:t>WicketPotentia</m:t>
         </m:r>
         <m:sSub>
           <m:sSubPr>
@@ -2507,19 +2284,7 @@
           <w:rFonts w:eastAsiaTheme="minorEastAsia"/>
         </w:rPr>
         <w:tab/>
-        <w:t>(1</w:t>
-      </w:r>
-      <w:r>
-        <w:rPr>
-          <w:rFonts w:eastAsiaTheme="minorEastAsia"/>
-        </w:rPr>
-        <w:t>2</w:t>
-      </w:r>
-      <w:r>
-        <w:rPr>
-          <w:rFonts w:eastAsiaTheme="minorEastAsia"/>
-        </w:rPr>
-        <w:t>)</w:t>
+        <w:t>(12)</w:t>
       </w:r>
     </w:p>
     <w:p>
@@ -2631,25 +2396,7 @@
               <w:rPr>
                 <w:rFonts w:ascii="Cambria Math" w:eastAsiaTheme="minorEastAsia" w:hAnsi="Cambria Math"/>
               </w:rPr>
-              <m:t>*</m:t>
-            </m:r>
-            <m:r>
-              <w:rPr>
-                <w:rFonts w:ascii="Cambria Math" w:eastAsiaTheme="minorEastAsia" w:hAnsi="Cambria Math"/>
-              </w:rPr>
-              <m:t>Run</m:t>
-            </m:r>
-            <m:r>
-              <w:rPr>
-                <w:rFonts w:ascii="Cambria Math" w:eastAsiaTheme="minorEastAsia" w:hAnsi="Cambria Math"/>
-              </w:rPr>
-              <m:t>F</m:t>
-            </m:r>
-            <m:r>
-              <w:rPr>
-                <w:rFonts w:ascii="Cambria Math" w:eastAsiaTheme="minorEastAsia" w:hAnsi="Cambria Math"/>
-              </w:rPr>
-              <m:t>eatur</m:t>
+              <m:t>*RunFeatur</m:t>
             </m:r>
             <m:sSub>
               <m:sSubPr>
@@ -2735,19 +2482,7 @@
           <w:rPr>
             <w:rFonts w:ascii="Cambria Math" w:eastAsiaTheme="minorEastAsia" w:hAnsi="Cambria Math"/>
           </w:rPr>
-          <m:t>Total</m:t>
-        </m:r>
-        <m:r>
-          <w:rPr>
-            <w:rFonts w:ascii="Cambria Math" w:eastAsiaTheme="minorEastAsia" w:hAnsi="Cambria Math"/>
-          </w:rPr>
-          <m:t>Wickets</m:t>
-        </m:r>
-        <m:r>
-          <w:rPr>
-            <w:rFonts w:ascii="Cambria Math" w:eastAsiaTheme="minorEastAsia" w:hAnsi="Cambria Math"/>
-          </w:rPr>
-          <m:t xml:space="preserve">= </m:t>
+          <m:t xml:space="preserve">TotalWickets= </m:t>
         </m:r>
         <m:nary>
           <m:naryPr>
@@ -2801,19 +2536,7 @@
               <w:rPr>
                 <w:rFonts w:ascii="Cambria Math" w:eastAsiaTheme="minorEastAsia" w:hAnsi="Cambria Math"/>
               </w:rPr>
-              <m:t>*</m:t>
-            </m:r>
-            <m:r>
-              <w:rPr>
-                <w:rFonts w:ascii="Cambria Math" w:eastAsiaTheme="minorEastAsia" w:hAnsi="Cambria Math"/>
-              </w:rPr>
-              <m:t>Wicket</m:t>
-            </m:r>
-            <m:r>
-              <w:rPr>
-                <w:rFonts w:ascii="Cambria Math" w:eastAsiaTheme="minorEastAsia" w:hAnsi="Cambria Math"/>
-              </w:rPr>
-              <m:t>Featur</m:t>
+              <m:t>*WicketFeatur</m:t>
             </m:r>
             <m:sSub>
               <m:sSubPr>
@@ -2894,8 +2617,2741 @@
         </w:rPr>
         <w:t>(Total runs scored and total wickets in a match dependent on features such as the historical average of runs scored on that ground, teams playing, others)</w:t>
       </w:r>
-      <w:bookmarkStart w:id="0" w:name="_GoBack"/>
-      <w:bookmarkEnd w:id="0"/>
+    </w:p>
+    <w:tbl>
+      <w:tblPr>
+        <w:tblW w:w="6540" w:type="dxa"/>
+        <w:tblLook w:val="04A0" w:firstRow="1" w:lastRow="0" w:firstColumn="1" w:lastColumn="0" w:noHBand="0" w:noVBand="1"/>
+      </w:tblPr>
+      <w:tblGrid>
+        <w:gridCol w:w="5580"/>
+        <w:gridCol w:w="960"/>
+      </w:tblGrid>
+      <w:tr>
+        <w:trPr>
+          <w:trHeight w:val="290"/>
+        </w:trPr>
+        <w:tc>
+          <w:tcPr>
+            <w:tcW w:w="5580" w:type="dxa"/>
+            <w:tcBorders>
+              <w:top w:val="nil"/>
+              <w:left w:val="nil"/>
+              <w:bottom w:val="nil"/>
+              <w:right w:val="nil"/>
+            </w:tcBorders>
+            <w:shd w:val="clear" w:color="auto" w:fill="auto"/>
+            <w:noWrap/>
+            <w:vAlign w:val="bottom"/>
+            <w:hideMark/>
+          </w:tcPr>
+          <w:p>
+            <w:pPr>
+              <w:spacing w:after="0" w:line="240" w:lineRule="auto"/>
+              <w:rPr>
+                <w:rFonts w:ascii="Calibri" w:eastAsia="Times New Roman" w:hAnsi="Calibri" w:cs="Calibri"/>
+                <w:b/>
+                <w:bCs/>
+                <w:color w:val="000000"/>
+                <w:u w:val="single"/>
+                <w:lang w:eastAsia="en-IN"/>
+              </w:rPr>
+            </w:pPr>
+            <w:bookmarkStart w:id="0" w:name="_GoBack"/>
+            <w:bookmarkEnd w:id="0"/>
+            <w:r>
+              <w:rPr>
+                <w:rFonts w:ascii="Calibri" w:eastAsia="Times New Roman" w:hAnsi="Calibri" w:cs="Calibri"/>
+                <w:b/>
+                <w:bCs/>
+                <w:color w:val="000000"/>
+                <w:u w:val="single"/>
+                <w:lang w:eastAsia="en-IN"/>
+              </w:rPr>
+              <w:lastRenderedPageBreak/>
+              <w:t>Batsmen</w:t>
+            </w:r>
+          </w:p>
+        </w:tc>
+        <w:tc>
+          <w:tcPr>
+            <w:tcW w:w="960" w:type="dxa"/>
+            <w:tcBorders>
+              <w:top w:val="nil"/>
+              <w:left w:val="nil"/>
+              <w:bottom w:val="nil"/>
+              <w:right w:val="nil"/>
+            </w:tcBorders>
+            <w:shd w:val="clear" w:color="auto" w:fill="auto"/>
+            <w:noWrap/>
+            <w:vAlign w:val="bottom"/>
+            <w:hideMark/>
+          </w:tcPr>
+          <w:p>
+            <w:pPr>
+              <w:spacing w:after="0" w:line="240" w:lineRule="auto"/>
+              <w:rPr>
+                <w:rFonts w:ascii="Calibri" w:eastAsia="Times New Roman" w:hAnsi="Calibri" w:cs="Calibri"/>
+                <w:b/>
+                <w:bCs/>
+                <w:color w:val="000000"/>
+                <w:u w:val="single"/>
+                <w:lang w:eastAsia="en-IN"/>
+              </w:rPr>
+            </w:pPr>
+            <w:r>
+              <w:rPr>
+                <w:rFonts w:ascii="Calibri" w:eastAsia="Times New Roman" w:hAnsi="Calibri" w:cs="Calibri"/>
+                <w:b/>
+                <w:bCs/>
+                <w:color w:val="000000"/>
+                <w:u w:val="single"/>
+                <w:lang w:eastAsia="en-IN"/>
+              </w:rPr>
+              <w:t>Score</w:t>
+            </w:r>
+          </w:p>
+        </w:tc>
+      </w:tr>
+      <w:tr>
+        <w:trPr>
+          <w:trHeight w:val="290"/>
+        </w:trPr>
+        <w:tc>
+          <w:tcPr>
+            <w:tcW w:w="5580" w:type="dxa"/>
+            <w:tcBorders>
+              <w:top w:val="nil"/>
+              <w:left w:val="nil"/>
+              <w:bottom w:val="nil"/>
+              <w:right w:val="nil"/>
+            </w:tcBorders>
+            <w:shd w:val="clear" w:color="auto" w:fill="auto"/>
+            <w:noWrap/>
+            <w:vAlign w:val="bottom"/>
+            <w:hideMark/>
+          </w:tcPr>
+          <w:p>
+            <w:pPr>
+              <w:spacing w:after="0" w:line="240" w:lineRule="auto"/>
+              <w:textAlignment w:val="baseline"/>
+              <w:rPr>
+                <w:rFonts w:ascii="Calibri" w:eastAsia="Times New Roman" w:hAnsi="Calibri" w:cs="Calibri"/>
+                <w:color w:val="000000"/>
+                <w:lang w:eastAsia="en-IN"/>
+              </w:rPr>
+            </w:pPr>
+            <w:r>
+              <w:rPr>
+                <w:rFonts w:ascii="Calibri" w:eastAsia="Times New Roman" w:hAnsi="Calibri" w:cs="Calibri"/>
+                <w:color w:val="000000"/>
+                <w:lang w:eastAsia="en-IN"/>
+              </w:rPr>
+              <w:t>Run</w:t>
+            </w:r>
+          </w:p>
+        </w:tc>
+        <w:tc>
+          <w:tcPr>
+            <w:tcW w:w="960" w:type="dxa"/>
+            <w:tcBorders>
+              <w:top w:val="nil"/>
+              <w:left w:val="nil"/>
+              <w:bottom w:val="nil"/>
+              <w:right w:val="nil"/>
+            </w:tcBorders>
+            <w:shd w:val="clear" w:color="auto" w:fill="auto"/>
+            <w:noWrap/>
+            <w:vAlign w:val="bottom"/>
+            <w:hideMark/>
+          </w:tcPr>
+          <w:p>
+            <w:pPr>
+              <w:spacing w:after="0" w:line="240" w:lineRule="auto"/>
+              <w:jc w:val="right"/>
+              <w:rPr>
+                <w:rFonts w:ascii="Calibri" w:eastAsia="Times New Roman" w:hAnsi="Calibri" w:cs="Calibri"/>
+                <w:color w:val="000000"/>
+                <w:lang w:eastAsia="en-IN"/>
+              </w:rPr>
+            </w:pPr>
+            <w:r>
+              <w:rPr>
+                <w:rFonts w:ascii="Calibri" w:eastAsia="Times New Roman" w:hAnsi="Calibri" w:cs="Calibri"/>
+                <w:color w:val="000000"/>
+                <w:lang w:eastAsia="en-IN"/>
+              </w:rPr>
+              <w:t>1</w:t>
+            </w:r>
+          </w:p>
+        </w:tc>
+      </w:tr>
+      <w:tr>
+        <w:trPr>
+          <w:trHeight w:val="290"/>
+        </w:trPr>
+        <w:tc>
+          <w:tcPr>
+            <w:tcW w:w="5580" w:type="dxa"/>
+            <w:tcBorders>
+              <w:top w:val="nil"/>
+              <w:left w:val="nil"/>
+              <w:bottom w:val="nil"/>
+              <w:right w:val="nil"/>
+            </w:tcBorders>
+            <w:shd w:val="clear" w:color="auto" w:fill="auto"/>
+            <w:noWrap/>
+            <w:vAlign w:val="bottom"/>
+            <w:hideMark/>
+          </w:tcPr>
+          <w:p>
+            <w:pPr>
+              <w:spacing w:after="0" w:line="240" w:lineRule="auto"/>
+              <w:textAlignment w:val="baseline"/>
+              <w:rPr>
+                <w:rFonts w:ascii="Calibri" w:eastAsia="Times New Roman" w:hAnsi="Calibri" w:cs="Calibri"/>
+                <w:color w:val="000000"/>
+                <w:lang w:eastAsia="en-IN"/>
+              </w:rPr>
+            </w:pPr>
+            <w:r>
+              <w:rPr>
+                <w:rFonts w:ascii="Calibri" w:eastAsia="Times New Roman" w:hAnsi="Calibri" w:cs="Calibri"/>
+                <w:color w:val="000000"/>
+                <w:lang w:eastAsia="en-IN"/>
+              </w:rPr>
+              <w:t>Boundary Bonus</w:t>
+            </w:r>
+          </w:p>
+        </w:tc>
+        <w:tc>
+          <w:tcPr>
+            <w:tcW w:w="960" w:type="dxa"/>
+            <w:tcBorders>
+              <w:top w:val="nil"/>
+              <w:left w:val="nil"/>
+              <w:bottom w:val="nil"/>
+              <w:right w:val="nil"/>
+            </w:tcBorders>
+            <w:shd w:val="clear" w:color="auto" w:fill="auto"/>
+            <w:noWrap/>
+            <w:vAlign w:val="bottom"/>
+            <w:hideMark/>
+          </w:tcPr>
+          <w:p>
+            <w:pPr>
+              <w:spacing w:after="0" w:line="240" w:lineRule="auto"/>
+              <w:jc w:val="right"/>
+              <w:rPr>
+                <w:rFonts w:ascii="Calibri" w:eastAsia="Times New Roman" w:hAnsi="Calibri" w:cs="Calibri"/>
+                <w:color w:val="000000"/>
+                <w:lang w:eastAsia="en-IN"/>
+              </w:rPr>
+            </w:pPr>
+            <w:r>
+              <w:rPr>
+                <w:rFonts w:ascii="Calibri" w:eastAsia="Times New Roman" w:hAnsi="Calibri" w:cs="Calibri"/>
+                <w:color w:val="000000"/>
+                <w:lang w:eastAsia="en-IN"/>
+              </w:rPr>
+              <w:t>1</w:t>
+            </w:r>
+          </w:p>
+        </w:tc>
+      </w:tr>
+      <w:tr>
+        <w:trPr>
+          <w:trHeight w:val="290"/>
+        </w:trPr>
+        <w:tc>
+          <w:tcPr>
+            <w:tcW w:w="5580" w:type="dxa"/>
+            <w:tcBorders>
+              <w:top w:val="nil"/>
+              <w:left w:val="nil"/>
+              <w:bottom w:val="nil"/>
+              <w:right w:val="nil"/>
+            </w:tcBorders>
+            <w:shd w:val="clear" w:color="auto" w:fill="auto"/>
+            <w:noWrap/>
+            <w:vAlign w:val="bottom"/>
+            <w:hideMark/>
+          </w:tcPr>
+          <w:p>
+            <w:pPr>
+              <w:spacing w:after="0" w:line="240" w:lineRule="auto"/>
+              <w:textAlignment w:val="baseline"/>
+              <w:rPr>
+                <w:rFonts w:ascii="Calibri" w:eastAsia="Times New Roman" w:hAnsi="Calibri" w:cs="Calibri"/>
+                <w:color w:val="000000"/>
+                <w:lang w:eastAsia="en-IN"/>
+              </w:rPr>
+            </w:pPr>
+            <w:r>
+              <w:rPr>
+                <w:rFonts w:ascii="Calibri" w:eastAsia="Times New Roman" w:hAnsi="Calibri" w:cs="Calibri"/>
+                <w:color w:val="000000"/>
+                <w:lang w:eastAsia="en-IN"/>
+              </w:rPr>
+              <w:t>Six Bonus</w:t>
+            </w:r>
+          </w:p>
+        </w:tc>
+        <w:tc>
+          <w:tcPr>
+            <w:tcW w:w="960" w:type="dxa"/>
+            <w:tcBorders>
+              <w:top w:val="nil"/>
+              <w:left w:val="nil"/>
+              <w:bottom w:val="nil"/>
+              <w:right w:val="nil"/>
+            </w:tcBorders>
+            <w:shd w:val="clear" w:color="auto" w:fill="auto"/>
+            <w:noWrap/>
+            <w:vAlign w:val="bottom"/>
+            <w:hideMark/>
+          </w:tcPr>
+          <w:p>
+            <w:pPr>
+              <w:spacing w:after="0" w:line="240" w:lineRule="auto"/>
+              <w:jc w:val="right"/>
+              <w:rPr>
+                <w:rFonts w:ascii="Calibri" w:eastAsia="Times New Roman" w:hAnsi="Calibri" w:cs="Calibri"/>
+                <w:color w:val="000000"/>
+                <w:lang w:eastAsia="en-IN"/>
+              </w:rPr>
+            </w:pPr>
+            <w:r>
+              <w:rPr>
+                <w:rFonts w:ascii="Calibri" w:eastAsia="Times New Roman" w:hAnsi="Calibri" w:cs="Calibri"/>
+                <w:color w:val="000000"/>
+                <w:lang w:eastAsia="en-IN"/>
+              </w:rPr>
+              <w:t>2</w:t>
+            </w:r>
+          </w:p>
+        </w:tc>
+      </w:tr>
+      <w:tr>
+        <w:trPr>
+          <w:trHeight w:val="290"/>
+        </w:trPr>
+        <w:tc>
+          <w:tcPr>
+            <w:tcW w:w="5580" w:type="dxa"/>
+            <w:tcBorders>
+              <w:top w:val="nil"/>
+              <w:left w:val="nil"/>
+              <w:bottom w:val="nil"/>
+              <w:right w:val="nil"/>
+            </w:tcBorders>
+            <w:shd w:val="clear" w:color="auto" w:fill="auto"/>
+            <w:noWrap/>
+            <w:vAlign w:val="bottom"/>
+            <w:hideMark/>
+          </w:tcPr>
+          <w:p>
+            <w:pPr>
+              <w:spacing w:after="0" w:line="240" w:lineRule="auto"/>
+              <w:textAlignment w:val="baseline"/>
+              <w:rPr>
+                <w:rFonts w:ascii="Calibri" w:eastAsia="Times New Roman" w:hAnsi="Calibri" w:cs="Calibri"/>
+                <w:color w:val="000000"/>
+                <w:lang w:eastAsia="en-IN"/>
+              </w:rPr>
+            </w:pPr>
+            <w:r>
+              <w:rPr>
+                <w:rFonts w:ascii="Calibri" w:eastAsia="Times New Roman" w:hAnsi="Calibri" w:cs="Calibri"/>
+                <w:color w:val="000000"/>
+                <w:lang w:eastAsia="en-IN"/>
+              </w:rPr>
+              <w:t>Half-century Bonus</w:t>
+            </w:r>
+          </w:p>
+        </w:tc>
+        <w:tc>
+          <w:tcPr>
+            <w:tcW w:w="960" w:type="dxa"/>
+            <w:tcBorders>
+              <w:top w:val="nil"/>
+              <w:left w:val="nil"/>
+              <w:bottom w:val="nil"/>
+              <w:right w:val="nil"/>
+            </w:tcBorders>
+            <w:shd w:val="clear" w:color="auto" w:fill="auto"/>
+            <w:noWrap/>
+            <w:vAlign w:val="bottom"/>
+            <w:hideMark/>
+          </w:tcPr>
+          <w:p>
+            <w:pPr>
+              <w:spacing w:after="0" w:line="240" w:lineRule="auto"/>
+              <w:jc w:val="right"/>
+              <w:rPr>
+                <w:rFonts w:ascii="Calibri" w:eastAsia="Times New Roman" w:hAnsi="Calibri" w:cs="Calibri"/>
+                <w:color w:val="000000"/>
+                <w:lang w:eastAsia="en-IN"/>
+              </w:rPr>
+            </w:pPr>
+            <w:r>
+              <w:rPr>
+                <w:rFonts w:ascii="Calibri" w:eastAsia="Times New Roman" w:hAnsi="Calibri" w:cs="Calibri"/>
+                <w:color w:val="000000"/>
+                <w:lang w:eastAsia="en-IN"/>
+              </w:rPr>
+              <w:t>8</w:t>
+            </w:r>
+          </w:p>
+        </w:tc>
+      </w:tr>
+      <w:tr>
+        <w:trPr>
+          <w:trHeight w:val="290"/>
+        </w:trPr>
+        <w:tc>
+          <w:tcPr>
+            <w:tcW w:w="5580" w:type="dxa"/>
+            <w:tcBorders>
+              <w:top w:val="nil"/>
+              <w:left w:val="nil"/>
+              <w:bottom w:val="nil"/>
+              <w:right w:val="nil"/>
+            </w:tcBorders>
+            <w:shd w:val="clear" w:color="auto" w:fill="auto"/>
+            <w:noWrap/>
+            <w:vAlign w:val="bottom"/>
+            <w:hideMark/>
+          </w:tcPr>
+          <w:p>
+            <w:pPr>
+              <w:spacing w:after="0" w:line="240" w:lineRule="auto"/>
+              <w:textAlignment w:val="baseline"/>
+              <w:rPr>
+                <w:rFonts w:ascii="Calibri" w:eastAsia="Times New Roman" w:hAnsi="Calibri" w:cs="Calibri"/>
+                <w:color w:val="000000"/>
+                <w:lang w:eastAsia="en-IN"/>
+              </w:rPr>
+            </w:pPr>
+            <w:r>
+              <w:rPr>
+                <w:rFonts w:ascii="Calibri" w:eastAsia="Times New Roman" w:hAnsi="Calibri" w:cs="Calibri"/>
+                <w:color w:val="000000"/>
+                <w:lang w:eastAsia="en-IN"/>
+              </w:rPr>
+              <w:t>Century Bonus</w:t>
+            </w:r>
+          </w:p>
+        </w:tc>
+        <w:tc>
+          <w:tcPr>
+            <w:tcW w:w="960" w:type="dxa"/>
+            <w:tcBorders>
+              <w:top w:val="nil"/>
+              <w:left w:val="nil"/>
+              <w:bottom w:val="nil"/>
+              <w:right w:val="nil"/>
+            </w:tcBorders>
+            <w:shd w:val="clear" w:color="auto" w:fill="auto"/>
+            <w:noWrap/>
+            <w:vAlign w:val="bottom"/>
+            <w:hideMark/>
+          </w:tcPr>
+          <w:p>
+            <w:pPr>
+              <w:spacing w:after="0" w:line="240" w:lineRule="auto"/>
+              <w:jc w:val="right"/>
+              <w:rPr>
+                <w:rFonts w:ascii="Calibri" w:eastAsia="Times New Roman" w:hAnsi="Calibri" w:cs="Calibri"/>
+                <w:color w:val="000000"/>
+                <w:lang w:eastAsia="en-IN"/>
+              </w:rPr>
+            </w:pPr>
+            <w:r>
+              <w:rPr>
+                <w:rFonts w:ascii="Calibri" w:eastAsia="Times New Roman" w:hAnsi="Calibri" w:cs="Calibri"/>
+                <w:color w:val="000000"/>
+                <w:lang w:eastAsia="en-IN"/>
+              </w:rPr>
+              <w:t>16</w:t>
+            </w:r>
+          </w:p>
+        </w:tc>
+      </w:tr>
+      <w:tr>
+        <w:trPr>
+          <w:trHeight w:val="290"/>
+        </w:trPr>
+        <w:tc>
+          <w:tcPr>
+            <w:tcW w:w="5580" w:type="dxa"/>
+            <w:tcBorders>
+              <w:top w:val="nil"/>
+              <w:left w:val="nil"/>
+              <w:bottom w:val="nil"/>
+              <w:right w:val="nil"/>
+            </w:tcBorders>
+            <w:shd w:val="clear" w:color="auto" w:fill="auto"/>
+            <w:noWrap/>
+            <w:vAlign w:val="bottom"/>
+            <w:hideMark/>
+          </w:tcPr>
+          <w:p>
+            <w:pPr>
+              <w:spacing w:after="0" w:line="240" w:lineRule="auto"/>
+              <w:textAlignment w:val="baseline"/>
+              <w:rPr>
+                <w:rFonts w:ascii="Calibri" w:eastAsia="Times New Roman" w:hAnsi="Calibri" w:cs="Calibri"/>
+                <w:color w:val="000000"/>
+                <w:lang w:eastAsia="en-IN"/>
+              </w:rPr>
+            </w:pPr>
+            <w:r>
+              <w:rPr>
+                <w:rFonts w:ascii="Calibri" w:eastAsia="Times New Roman" w:hAnsi="Calibri" w:cs="Calibri"/>
+                <w:color w:val="000000"/>
+                <w:lang w:eastAsia="en-IN"/>
+              </w:rPr>
+              <w:t>Dismissal for a duck</w:t>
+            </w:r>
+          </w:p>
+        </w:tc>
+        <w:tc>
+          <w:tcPr>
+            <w:tcW w:w="960" w:type="dxa"/>
+            <w:tcBorders>
+              <w:top w:val="nil"/>
+              <w:left w:val="nil"/>
+              <w:bottom w:val="nil"/>
+              <w:right w:val="nil"/>
+            </w:tcBorders>
+            <w:shd w:val="clear" w:color="auto" w:fill="auto"/>
+            <w:noWrap/>
+            <w:vAlign w:val="bottom"/>
+            <w:hideMark/>
+          </w:tcPr>
+          <w:p>
+            <w:pPr>
+              <w:spacing w:after="0" w:line="240" w:lineRule="auto"/>
+              <w:jc w:val="right"/>
+              <w:rPr>
+                <w:rFonts w:ascii="Calibri" w:eastAsia="Times New Roman" w:hAnsi="Calibri" w:cs="Calibri"/>
+                <w:color w:val="000000"/>
+                <w:lang w:eastAsia="en-IN"/>
+              </w:rPr>
+            </w:pPr>
+            <w:r>
+              <w:rPr>
+                <w:rFonts w:ascii="Calibri" w:eastAsia="Times New Roman" w:hAnsi="Calibri" w:cs="Calibri"/>
+                <w:color w:val="000000"/>
+                <w:lang w:eastAsia="en-IN"/>
+              </w:rPr>
+              <w:t>-2</w:t>
+            </w:r>
+          </w:p>
+        </w:tc>
+      </w:tr>
+      <w:tr>
+        <w:trPr>
+          <w:trHeight w:val="290"/>
+        </w:trPr>
+        <w:tc>
+          <w:tcPr>
+            <w:tcW w:w="5580" w:type="dxa"/>
+            <w:tcBorders>
+              <w:top w:val="nil"/>
+              <w:left w:val="nil"/>
+              <w:bottom w:val="nil"/>
+              <w:right w:val="nil"/>
+            </w:tcBorders>
+            <w:shd w:val="clear" w:color="auto" w:fill="auto"/>
+            <w:noWrap/>
+            <w:vAlign w:val="bottom"/>
+            <w:hideMark/>
+          </w:tcPr>
+          <w:p>
+            <w:pPr>
+              <w:spacing w:after="0" w:line="240" w:lineRule="auto"/>
+              <w:jc w:val="right"/>
+              <w:rPr>
+                <w:rFonts w:ascii="Calibri" w:eastAsia="Times New Roman" w:hAnsi="Calibri" w:cs="Calibri"/>
+                <w:color w:val="000000"/>
+                <w:lang w:eastAsia="en-IN"/>
+              </w:rPr>
+            </w:pPr>
+          </w:p>
+        </w:tc>
+        <w:tc>
+          <w:tcPr>
+            <w:tcW w:w="960" w:type="dxa"/>
+            <w:tcBorders>
+              <w:top w:val="nil"/>
+              <w:left w:val="nil"/>
+              <w:bottom w:val="nil"/>
+              <w:right w:val="nil"/>
+            </w:tcBorders>
+            <w:shd w:val="clear" w:color="auto" w:fill="auto"/>
+            <w:noWrap/>
+            <w:vAlign w:val="bottom"/>
+            <w:hideMark/>
+          </w:tcPr>
+          <w:p>
+            <w:pPr>
+              <w:spacing w:after="0" w:line="240" w:lineRule="auto"/>
+              <w:rPr>
+                <w:rFonts w:ascii="Times New Roman" w:eastAsia="Times New Roman" w:hAnsi="Times New Roman" w:cs="Times New Roman"/>
+                <w:sz w:val="20"/>
+                <w:szCs w:val="20"/>
+                <w:lang w:eastAsia="en-IN"/>
+              </w:rPr>
+            </w:pPr>
+          </w:p>
+        </w:tc>
+      </w:tr>
+      <w:tr>
+        <w:trPr>
+          <w:trHeight w:val="290"/>
+        </w:trPr>
+        <w:tc>
+          <w:tcPr>
+            <w:tcW w:w="5580" w:type="dxa"/>
+            <w:tcBorders>
+              <w:top w:val="nil"/>
+              <w:left w:val="nil"/>
+              <w:bottom w:val="nil"/>
+              <w:right w:val="nil"/>
+            </w:tcBorders>
+            <w:shd w:val="clear" w:color="auto" w:fill="auto"/>
+            <w:noWrap/>
+            <w:vAlign w:val="bottom"/>
+            <w:hideMark/>
+          </w:tcPr>
+          <w:p>
+            <w:pPr>
+              <w:spacing w:after="0" w:line="240" w:lineRule="auto"/>
+              <w:rPr>
+                <w:rFonts w:ascii="Calibri" w:eastAsia="Times New Roman" w:hAnsi="Calibri" w:cs="Calibri"/>
+                <w:b/>
+                <w:bCs/>
+                <w:color w:val="000000"/>
+                <w:u w:val="single"/>
+                <w:lang w:eastAsia="en-IN"/>
+              </w:rPr>
+            </w:pPr>
+            <w:r>
+              <w:rPr>
+                <w:rFonts w:ascii="Calibri" w:eastAsia="Times New Roman" w:hAnsi="Calibri" w:cs="Calibri"/>
+                <w:b/>
+                <w:bCs/>
+                <w:color w:val="000000"/>
+                <w:u w:val="single"/>
+                <w:lang w:eastAsia="en-IN"/>
+              </w:rPr>
+              <w:t>Bowler</w:t>
+            </w:r>
+          </w:p>
+        </w:tc>
+        <w:tc>
+          <w:tcPr>
+            <w:tcW w:w="960" w:type="dxa"/>
+            <w:tcBorders>
+              <w:top w:val="nil"/>
+              <w:left w:val="nil"/>
+              <w:bottom w:val="nil"/>
+              <w:right w:val="nil"/>
+            </w:tcBorders>
+            <w:shd w:val="clear" w:color="auto" w:fill="auto"/>
+            <w:noWrap/>
+            <w:vAlign w:val="bottom"/>
+            <w:hideMark/>
+          </w:tcPr>
+          <w:p>
+            <w:pPr>
+              <w:spacing w:after="0" w:line="240" w:lineRule="auto"/>
+              <w:rPr>
+                <w:rFonts w:ascii="Calibri" w:eastAsia="Times New Roman" w:hAnsi="Calibri" w:cs="Calibri"/>
+                <w:b/>
+                <w:bCs/>
+                <w:color w:val="000000"/>
+                <w:u w:val="single"/>
+                <w:lang w:eastAsia="en-IN"/>
+              </w:rPr>
+            </w:pPr>
+          </w:p>
+        </w:tc>
+      </w:tr>
+      <w:tr>
+        <w:trPr>
+          <w:trHeight w:val="290"/>
+        </w:trPr>
+        <w:tc>
+          <w:tcPr>
+            <w:tcW w:w="5580" w:type="dxa"/>
+            <w:tcBorders>
+              <w:top w:val="nil"/>
+              <w:left w:val="nil"/>
+              <w:bottom w:val="nil"/>
+              <w:right w:val="nil"/>
+            </w:tcBorders>
+            <w:shd w:val="clear" w:color="auto" w:fill="auto"/>
+            <w:noWrap/>
+            <w:vAlign w:val="bottom"/>
+            <w:hideMark/>
+          </w:tcPr>
+          <w:p>
+            <w:pPr>
+              <w:spacing w:after="0" w:line="240" w:lineRule="auto"/>
+              <w:textAlignment w:val="baseline"/>
+              <w:rPr>
+                <w:rFonts w:ascii="Calibri" w:eastAsia="Times New Roman" w:hAnsi="Calibri" w:cs="Calibri"/>
+                <w:color w:val="000000"/>
+                <w:lang w:eastAsia="en-IN"/>
+              </w:rPr>
+            </w:pPr>
+            <w:r>
+              <w:rPr>
+                <w:rFonts w:ascii="Calibri" w:eastAsia="Times New Roman" w:hAnsi="Calibri" w:cs="Calibri"/>
+                <w:color w:val="000000"/>
+                <w:lang w:eastAsia="en-IN"/>
+              </w:rPr>
+              <w:t>WicketExcluding Run Out</w:t>
+            </w:r>
+          </w:p>
+        </w:tc>
+        <w:tc>
+          <w:tcPr>
+            <w:tcW w:w="960" w:type="dxa"/>
+            <w:tcBorders>
+              <w:top w:val="nil"/>
+              <w:left w:val="nil"/>
+              <w:bottom w:val="nil"/>
+              <w:right w:val="nil"/>
+            </w:tcBorders>
+            <w:shd w:val="clear" w:color="auto" w:fill="auto"/>
+            <w:noWrap/>
+            <w:vAlign w:val="bottom"/>
+            <w:hideMark/>
+          </w:tcPr>
+          <w:p>
+            <w:pPr>
+              <w:spacing w:after="0" w:line="240" w:lineRule="auto"/>
+              <w:jc w:val="right"/>
+              <w:rPr>
+                <w:rFonts w:ascii="Calibri" w:eastAsia="Times New Roman" w:hAnsi="Calibri" w:cs="Calibri"/>
+                <w:color w:val="000000"/>
+                <w:lang w:eastAsia="en-IN"/>
+              </w:rPr>
+            </w:pPr>
+            <w:r>
+              <w:rPr>
+                <w:rFonts w:ascii="Calibri" w:eastAsia="Times New Roman" w:hAnsi="Calibri" w:cs="Calibri"/>
+                <w:color w:val="000000"/>
+                <w:lang w:eastAsia="en-IN"/>
+              </w:rPr>
+              <w:t>25</w:t>
+            </w:r>
+          </w:p>
+        </w:tc>
+      </w:tr>
+      <w:tr>
+        <w:trPr>
+          <w:trHeight w:val="290"/>
+        </w:trPr>
+        <w:tc>
+          <w:tcPr>
+            <w:tcW w:w="5580" w:type="dxa"/>
+            <w:tcBorders>
+              <w:top w:val="nil"/>
+              <w:left w:val="nil"/>
+              <w:bottom w:val="nil"/>
+              <w:right w:val="nil"/>
+            </w:tcBorders>
+            <w:shd w:val="clear" w:color="auto" w:fill="auto"/>
+            <w:noWrap/>
+            <w:vAlign w:val="bottom"/>
+            <w:hideMark/>
+          </w:tcPr>
+          <w:p>
+            <w:pPr>
+              <w:spacing w:after="0" w:line="240" w:lineRule="auto"/>
+              <w:textAlignment w:val="baseline"/>
+              <w:rPr>
+                <w:rFonts w:ascii="Calibri" w:eastAsia="Times New Roman" w:hAnsi="Calibri" w:cs="Calibri"/>
+                <w:color w:val="000000"/>
+                <w:lang w:eastAsia="en-IN"/>
+              </w:rPr>
+            </w:pPr>
+            <w:r>
+              <w:rPr>
+                <w:rFonts w:ascii="Calibri" w:eastAsia="Times New Roman" w:hAnsi="Calibri" w:cs="Calibri"/>
+                <w:color w:val="000000"/>
+                <w:lang w:eastAsia="en-IN"/>
+              </w:rPr>
+              <w:t>4 wicket haul Bonus</w:t>
+            </w:r>
+          </w:p>
+        </w:tc>
+        <w:tc>
+          <w:tcPr>
+            <w:tcW w:w="960" w:type="dxa"/>
+            <w:tcBorders>
+              <w:top w:val="nil"/>
+              <w:left w:val="nil"/>
+              <w:bottom w:val="nil"/>
+              <w:right w:val="nil"/>
+            </w:tcBorders>
+            <w:shd w:val="clear" w:color="auto" w:fill="auto"/>
+            <w:noWrap/>
+            <w:vAlign w:val="bottom"/>
+            <w:hideMark/>
+          </w:tcPr>
+          <w:p>
+            <w:pPr>
+              <w:spacing w:after="0" w:line="240" w:lineRule="auto"/>
+              <w:jc w:val="right"/>
+              <w:rPr>
+                <w:rFonts w:ascii="Calibri" w:eastAsia="Times New Roman" w:hAnsi="Calibri" w:cs="Calibri"/>
+                <w:color w:val="000000"/>
+                <w:lang w:eastAsia="en-IN"/>
+              </w:rPr>
+            </w:pPr>
+            <w:r>
+              <w:rPr>
+                <w:rFonts w:ascii="Calibri" w:eastAsia="Times New Roman" w:hAnsi="Calibri" w:cs="Calibri"/>
+                <w:color w:val="000000"/>
+                <w:lang w:eastAsia="en-IN"/>
+              </w:rPr>
+              <w:t>8</w:t>
+            </w:r>
+          </w:p>
+        </w:tc>
+      </w:tr>
+      <w:tr>
+        <w:trPr>
+          <w:trHeight w:val="290"/>
+        </w:trPr>
+        <w:tc>
+          <w:tcPr>
+            <w:tcW w:w="5580" w:type="dxa"/>
+            <w:tcBorders>
+              <w:top w:val="nil"/>
+              <w:left w:val="nil"/>
+              <w:bottom w:val="nil"/>
+              <w:right w:val="nil"/>
+            </w:tcBorders>
+            <w:shd w:val="clear" w:color="auto" w:fill="auto"/>
+            <w:noWrap/>
+            <w:vAlign w:val="bottom"/>
+            <w:hideMark/>
+          </w:tcPr>
+          <w:p>
+            <w:pPr>
+              <w:spacing w:after="0" w:line="240" w:lineRule="auto"/>
+              <w:textAlignment w:val="baseline"/>
+              <w:rPr>
+                <w:rFonts w:ascii="Calibri" w:eastAsia="Times New Roman" w:hAnsi="Calibri" w:cs="Calibri"/>
+                <w:color w:val="000000"/>
+                <w:lang w:eastAsia="en-IN"/>
+              </w:rPr>
+            </w:pPr>
+            <w:r>
+              <w:rPr>
+                <w:rFonts w:ascii="Calibri" w:eastAsia="Times New Roman" w:hAnsi="Calibri" w:cs="Calibri"/>
+                <w:color w:val="000000"/>
+                <w:lang w:eastAsia="en-IN"/>
+              </w:rPr>
+              <w:t>5 wicket haul Bonus</w:t>
+            </w:r>
+          </w:p>
+        </w:tc>
+        <w:tc>
+          <w:tcPr>
+            <w:tcW w:w="960" w:type="dxa"/>
+            <w:tcBorders>
+              <w:top w:val="nil"/>
+              <w:left w:val="nil"/>
+              <w:bottom w:val="nil"/>
+              <w:right w:val="nil"/>
+            </w:tcBorders>
+            <w:shd w:val="clear" w:color="auto" w:fill="auto"/>
+            <w:noWrap/>
+            <w:vAlign w:val="bottom"/>
+            <w:hideMark/>
+          </w:tcPr>
+          <w:p>
+            <w:pPr>
+              <w:spacing w:after="0" w:line="240" w:lineRule="auto"/>
+              <w:jc w:val="right"/>
+              <w:rPr>
+                <w:rFonts w:ascii="Calibri" w:eastAsia="Times New Roman" w:hAnsi="Calibri" w:cs="Calibri"/>
+                <w:color w:val="000000"/>
+                <w:lang w:eastAsia="en-IN"/>
+              </w:rPr>
+            </w:pPr>
+            <w:r>
+              <w:rPr>
+                <w:rFonts w:ascii="Calibri" w:eastAsia="Times New Roman" w:hAnsi="Calibri" w:cs="Calibri"/>
+                <w:color w:val="000000"/>
+                <w:lang w:eastAsia="en-IN"/>
+              </w:rPr>
+              <w:t>16</w:t>
+            </w:r>
+          </w:p>
+        </w:tc>
+      </w:tr>
+      <w:tr>
+        <w:trPr>
+          <w:trHeight w:val="290"/>
+        </w:trPr>
+        <w:tc>
+          <w:tcPr>
+            <w:tcW w:w="5580" w:type="dxa"/>
+            <w:tcBorders>
+              <w:top w:val="nil"/>
+              <w:left w:val="nil"/>
+              <w:bottom w:val="nil"/>
+              <w:right w:val="nil"/>
+            </w:tcBorders>
+            <w:shd w:val="clear" w:color="auto" w:fill="auto"/>
+            <w:noWrap/>
+            <w:vAlign w:val="bottom"/>
+            <w:hideMark/>
+          </w:tcPr>
+          <w:p>
+            <w:pPr>
+              <w:spacing w:after="0" w:line="240" w:lineRule="auto"/>
+              <w:textAlignment w:val="baseline"/>
+              <w:rPr>
+                <w:rFonts w:ascii="Calibri" w:eastAsia="Times New Roman" w:hAnsi="Calibri" w:cs="Calibri"/>
+                <w:color w:val="000000"/>
+                <w:lang w:eastAsia="en-IN"/>
+              </w:rPr>
+            </w:pPr>
+            <w:r>
+              <w:rPr>
+                <w:rFonts w:ascii="Calibri" w:eastAsia="Times New Roman" w:hAnsi="Calibri" w:cs="Calibri"/>
+                <w:color w:val="000000"/>
+                <w:lang w:eastAsia="en-IN"/>
+              </w:rPr>
+              <w:t>Maiden over</w:t>
+            </w:r>
+          </w:p>
+        </w:tc>
+        <w:tc>
+          <w:tcPr>
+            <w:tcW w:w="960" w:type="dxa"/>
+            <w:tcBorders>
+              <w:top w:val="nil"/>
+              <w:left w:val="nil"/>
+              <w:bottom w:val="nil"/>
+              <w:right w:val="nil"/>
+            </w:tcBorders>
+            <w:shd w:val="clear" w:color="auto" w:fill="auto"/>
+            <w:noWrap/>
+            <w:vAlign w:val="bottom"/>
+            <w:hideMark/>
+          </w:tcPr>
+          <w:p>
+            <w:pPr>
+              <w:spacing w:after="0" w:line="240" w:lineRule="auto"/>
+              <w:jc w:val="right"/>
+              <w:rPr>
+                <w:rFonts w:ascii="Calibri" w:eastAsia="Times New Roman" w:hAnsi="Calibri" w:cs="Calibri"/>
+                <w:color w:val="000000"/>
+                <w:lang w:eastAsia="en-IN"/>
+              </w:rPr>
+            </w:pPr>
+            <w:r>
+              <w:rPr>
+                <w:rFonts w:ascii="Calibri" w:eastAsia="Times New Roman" w:hAnsi="Calibri" w:cs="Calibri"/>
+                <w:color w:val="000000"/>
+                <w:lang w:eastAsia="en-IN"/>
+              </w:rPr>
+              <w:t>8</w:t>
+            </w:r>
+          </w:p>
+        </w:tc>
+      </w:tr>
+      <w:tr>
+        <w:trPr>
+          <w:trHeight w:val="290"/>
+        </w:trPr>
+        <w:tc>
+          <w:tcPr>
+            <w:tcW w:w="5580" w:type="dxa"/>
+            <w:tcBorders>
+              <w:top w:val="nil"/>
+              <w:left w:val="nil"/>
+              <w:bottom w:val="nil"/>
+              <w:right w:val="nil"/>
+            </w:tcBorders>
+            <w:shd w:val="clear" w:color="auto" w:fill="auto"/>
+            <w:noWrap/>
+            <w:vAlign w:val="bottom"/>
+            <w:hideMark/>
+          </w:tcPr>
+          <w:p>
+            <w:pPr>
+              <w:spacing w:after="0" w:line="240" w:lineRule="auto"/>
+              <w:jc w:val="right"/>
+              <w:rPr>
+                <w:rFonts w:ascii="Calibri" w:eastAsia="Times New Roman" w:hAnsi="Calibri" w:cs="Calibri"/>
+                <w:color w:val="000000"/>
+                <w:lang w:eastAsia="en-IN"/>
+              </w:rPr>
+            </w:pPr>
+          </w:p>
+        </w:tc>
+        <w:tc>
+          <w:tcPr>
+            <w:tcW w:w="960" w:type="dxa"/>
+            <w:tcBorders>
+              <w:top w:val="nil"/>
+              <w:left w:val="nil"/>
+              <w:bottom w:val="nil"/>
+              <w:right w:val="nil"/>
+            </w:tcBorders>
+            <w:shd w:val="clear" w:color="auto" w:fill="auto"/>
+            <w:noWrap/>
+            <w:vAlign w:val="bottom"/>
+            <w:hideMark/>
+          </w:tcPr>
+          <w:p>
+            <w:pPr>
+              <w:spacing w:after="0" w:line="240" w:lineRule="auto"/>
+              <w:rPr>
+                <w:rFonts w:ascii="Times New Roman" w:eastAsia="Times New Roman" w:hAnsi="Times New Roman" w:cs="Times New Roman"/>
+                <w:sz w:val="20"/>
+                <w:szCs w:val="20"/>
+                <w:lang w:eastAsia="en-IN"/>
+              </w:rPr>
+            </w:pPr>
+          </w:p>
+        </w:tc>
+      </w:tr>
+      <w:tr>
+        <w:trPr>
+          <w:trHeight w:val="290"/>
+        </w:trPr>
+        <w:tc>
+          <w:tcPr>
+            <w:tcW w:w="5580" w:type="dxa"/>
+            <w:tcBorders>
+              <w:top w:val="nil"/>
+              <w:left w:val="nil"/>
+              <w:bottom w:val="nil"/>
+              <w:right w:val="nil"/>
+            </w:tcBorders>
+            <w:shd w:val="clear" w:color="auto" w:fill="auto"/>
+            <w:noWrap/>
+            <w:vAlign w:val="bottom"/>
+            <w:hideMark/>
+          </w:tcPr>
+          <w:p>
+            <w:pPr>
+              <w:spacing w:after="0" w:line="240" w:lineRule="auto"/>
+              <w:rPr>
+                <w:rFonts w:ascii="Calibri" w:eastAsia="Times New Roman" w:hAnsi="Calibri" w:cs="Calibri"/>
+                <w:b/>
+                <w:bCs/>
+                <w:color w:val="000000"/>
+                <w:u w:val="single"/>
+                <w:lang w:eastAsia="en-IN"/>
+              </w:rPr>
+            </w:pPr>
+            <w:r>
+              <w:rPr>
+                <w:rFonts w:ascii="Calibri" w:eastAsia="Times New Roman" w:hAnsi="Calibri" w:cs="Calibri"/>
+                <w:b/>
+                <w:bCs/>
+                <w:color w:val="000000"/>
+                <w:u w:val="single"/>
+                <w:lang w:eastAsia="en-IN"/>
+              </w:rPr>
+              <w:t>Fielding</w:t>
+            </w:r>
+          </w:p>
+        </w:tc>
+        <w:tc>
+          <w:tcPr>
+            <w:tcW w:w="960" w:type="dxa"/>
+            <w:tcBorders>
+              <w:top w:val="nil"/>
+              <w:left w:val="nil"/>
+              <w:bottom w:val="nil"/>
+              <w:right w:val="nil"/>
+            </w:tcBorders>
+            <w:shd w:val="clear" w:color="auto" w:fill="auto"/>
+            <w:noWrap/>
+            <w:vAlign w:val="bottom"/>
+            <w:hideMark/>
+          </w:tcPr>
+          <w:p>
+            <w:pPr>
+              <w:spacing w:after="0" w:line="240" w:lineRule="auto"/>
+              <w:rPr>
+                <w:rFonts w:ascii="Calibri" w:eastAsia="Times New Roman" w:hAnsi="Calibri" w:cs="Calibri"/>
+                <w:b/>
+                <w:bCs/>
+                <w:color w:val="000000"/>
+                <w:u w:val="single"/>
+                <w:lang w:eastAsia="en-IN"/>
+              </w:rPr>
+            </w:pPr>
+          </w:p>
+        </w:tc>
+      </w:tr>
+      <w:tr>
+        <w:trPr>
+          <w:trHeight w:val="290"/>
+        </w:trPr>
+        <w:tc>
+          <w:tcPr>
+            <w:tcW w:w="5580" w:type="dxa"/>
+            <w:tcBorders>
+              <w:top w:val="nil"/>
+              <w:left w:val="nil"/>
+              <w:bottom w:val="nil"/>
+              <w:right w:val="nil"/>
+            </w:tcBorders>
+            <w:shd w:val="clear" w:color="auto" w:fill="auto"/>
+            <w:noWrap/>
+            <w:vAlign w:val="bottom"/>
+            <w:hideMark/>
+          </w:tcPr>
+          <w:p>
+            <w:pPr>
+              <w:spacing w:after="0" w:line="240" w:lineRule="auto"/>
+              <w:textAlignment w:val="baseline"/>
+              <w:rPr>
+                <w:rFonts w:ascii="Calibri" w:eastAsia="Times New Roman" w:hAnsi="Calibri" w:cs="Calibri"/>
+                <w:color w:val="000000"/>
+                <w:lang w:eastAsia="en-IN"/>
+              </w:rPr>
+            </w:pPr>
+            <w:r>
+              <w:rPr>
+                <w:rFonts w:ascii="Calibri" w:eastAsia="Times New Roman" w:hAnsi="Calibri" w:cs="Calibri"/>
+                <w:color w:val="000000"/>
+                <w:lang w:eastAsia="en-IN"/>
+              </w:rPr>
+              <w:t>Catch</w:t>
+            </w:r>
+          </w:p>
+        </w:tc>
+        <w:tc>
+          <w:tcPr>
+            <w:tcW w:w="960" w:type="dxa"/>
+            <w:tcBorders>
+              <w:top w:val="nil"/>
+              <w:left w:val="nil"/>
+              <w:bottom w:val="nil"/>
+              <w:right w:val="nil"/>
+            </w:tcBorders>
+            <w:shd w:val="clear" w:color="auto" w:fill="auto"/>
+            <w:noWrap/>
+            <w:vAlign w:val="bottom"/>
+            <w:hideMark/>
+          </w:tcPr>
+          <w:p>
+            <w:pPr>
+              <w:spacing w:after="0" w:line="240" w:lineRule="auto"/>
+              <w:jc w:val="right"/>
+              <w:rPr>
+                <w:rFonts w:ascii="Calibri" w:eastAsia="Times New Roman" w:hAnsi="Calibri" w:cs="Calibri"/>
+                <w:color w:val="000000"/>
+                <w:lang w:eastAsia="en-IN"/>
+              </w:rPr>
+            </w:pPr>
+            <w:r>
+              <w:rPr>
+                <w:rFonts w:ascii="Calibri" w:eastAsia="Times New Roman" w:hAnsi="Calibri" w:cs="Calibri"/>
+                <w:color w:val="000000"/>
+                <w:lang w:eastAsia="en-IN"/>
+              </w:rPr>
+              <w:t>8</w:t>
+            </w:r>
+          </w:p>
+        </w:tc>
+      </w:tr>
+      <w:tr>
+        <w:trPr>
+          <w:trHeight w:val="290"/>
+        </w:trPr>
+        <w:tc>
+          <w:tcPr>
+            <w:tcW w:w="5580" w:type="dxa"/>
+            <w:tcBorders>
+              <w:top w:val="nil"/>
+              <w:left w:val="nil"/>
+              <w:bottom w:val="nil"/>
+              <w:right w:val="nil"/>
+            </w:tcBorders>
+            <w:shd w:val="clear" w:color="auto" w:fill="auto"/>
+            <w:noWrap/>
+            <w:vAlign w:val="bottom"/>
+            <w:hideMark/>
+          </w:tcPr>
+          <w:p>
+            <w:pPr>
+              <w:spacing w:after="0" w:line="240" w:lineRule="auto"/>
+              <w:textAlignment w:val="baseline"/>
+              <w:rPr>
+                <w:rFonts w:ascii="Calibri" w:eastAsia="Times New Roman" w:hAnsi="Calibri" w:cs="Calibri"/>
+                <w:color w:val="000000"/>
+                <w:lang w:eastAsia="en-IN"/>
+              </w:rPr>
+            </w:pPr>
+            <w:r>
+              <w:rPr>
+                <w:rFonts w:ascii="Calibri" w:eastAsia="Times New Roman" w:hAnsi="Calibri" w:cs="Calibri"/>
+                <w:color w:val="000000"/>
+                <w:lang w:eastAsia="en-IN"/>
+              </w:rPr>
+              <w:t>Stumping/Run-out</w:t>
+            </w:r>
+          </w:p>
+        </w:tc>
+        <w:tc>
+          <w:tcPr>
+            <w:tcW w:w="960" w:type="dxa"/>
+            <w:tcBorders>
+              <w:top w:val="nil"/>
+              <w:left w:val="nil"/>
+              <w:bottom w:val="nil"/>
+              <w:right w:val="nil"/>
+            </w:tcBorders>
+            <w:shd w:val="clear" w:color="auto" w:fill="auto"/>
+            <w:noWrap/>
+            <w:vAlign w:val="bottom"/>
+            <w:hideMark/>
+          </w:tcPr>
+          <w:p>
+            <w:pPr>
+              <w:spacing w:after="0" w:line="240" w:lineRule="auto"/>
+              <w:jc w:val="right"/>
+              <w:rPr>
+                <w:rFonts w:ascii="Calibri" w:eastAsia="Times New Roman" w:hAnsi="Calibri" w:cs="Calibri"/>
+                <w:color w:val="000000"/>
+                <w:lang w:eastAsia="en-IN"/>
+              </w:rPr>
+            </w:pPr>
+            <w:r>
+              <w:rPr>
+                <w:rFonts w:ascii="Calibri" w:eastAsia="Times New Roman" w:hAnsi="Calibri" w:cs="Calibri"/>
+                <w:color w:val="000000"/>
+                <w:lang w:eastAsia="en-IN"/>
+              </w:rPr>
+              <w:t>12</w:t>
+            </w:r>
+          </w:p>
+        </w:tc>
+      </w:tr>
+      <w:tr>
+        <w:trPr>
+          <w:trHeight w:val="290"/>
+        </w:trPr>
+        <w:tc>
+          <w:tcPr>
+            <w:tcW w:w="5580" w:type="dxa"/>
+            <w:tcBorders>
+              <w:top w:val="nil"/>
+              <w:left w:val="nil"/>
+              <w:bottom w:val="nil"/>
+              <w:right w:val="nil"/>
+            </w:tcBorders>
+            <w:shd w:val="clear" w:color="auto" w:fill="auto"/>
+            <w:noWrap/>
+            <w:vAlign w:val="bottom"/>
+            <w:hideMark/>
+          </w:tcPr>
+          <w:p>
+            <w:pPr>
+              <w:spacing w:after="0" w:line="240" w:lineRule="auto"/>
+              <w:textAlignment w:val="baseline"/>
+              <w:rPr>
+                <w:rFonts w:ascii="Calibri" w:eastAsia="Times New Roman" w:hAnsi="Calibri" w:cs="Calibri"/>
+                <w:color w:val="000000"/>
+                <w:lang w:eastAsia="en-IN"/>
+              </w:rPr>
+            </w:pPr>
+            <w:r>
+              <w:rPr>
+                <w:rFonts w:ascii="Calibri" w:eastAsia="Times New Roman" w:hAnsi="Calibri" w:cs="Calibri"/>
+                <w:color w:val="000000"/>
+                <w:lang w:eastAsia="en-IN"/>
+              </w:rPr>
+              <w:t>Run Out (Thrower)</w:t>
+            </w:r>
+          </w:p>
+        </w:tc>
+        <w:tc>
+          <w:tcPr>
+            <w:tcW w:w="960" w:type="dxa"/>
+            <w:tcBorders>
+              <w:top w:val="nil"/>
+              <w:left w:val="nil"/>
+              <w:bottom w:val="nil"/>
+              <w:right w:val="nil"/>
+            </w:tcBorders>
+            <w:shd w:val="clear" w:color="auto" w:fill="auto"/>
+            <w:noWrap/>
+            <w:vAlign w:val="bottom"/>
+            <w:hideMark/>
+          </w:tcPr>
+          <w:p>
+            <w:pPr>
+              <w:spacing w:after="0" w:line="240" w:lineRule="auto"/>
+              <w:jc w:val="right"/>
+              <w:rPr>
+                <w:rFonts w:ascii="Calibri" w:eastAsia="Times New Roman" w:hAnsi="Calibri" w:cs="Calibri"/>
+                <w:color w:val="000000"/>
+                <w:lang w:eastAsia="en-IN"/>
+              </w:rPr>
+            </w:pPr>
+            <w:r>
+              <w:rPr>
+                <w:rFonts w:ascii="Calibri" w:eastAsia="Times New Roman" w:hAnsi="Calibri" w:cs="Calibri"/>
+                <w:color w:val="000000"/>
+                <w:lang w:eastAsia="en-IN"/>
+              </w:rPr>
+              <w:t>8</w:t>
+            </w:r>
+          </w:p>
+        </w:tc>
+      </w:tr>
+      <w:tr>
+        <w:trPr>
+          <w:trHeight w:val="290"/>
+        </w:trPr>
+        <w:tc>
+          <w:tcPr>
+            <w:tcW w:w="5580" w:type="dxa"/>
+            <w:tcBorders>
+              <w:top w:val="nil"/>
+              <w:left w:val="nil"/>
+              <w:bottom w:val="nil"/>
+              <w:right w:val="nil"/>
+            </w:tcBorders>
+            <w:shd w:val="clear" w:color="auto" w:fill="auto"/>
+            <w:noWrap/>
+            <w:vAlign w:val="bottom"/>
+            <w:hideMark/>
+          </w:tcPr>
+          <w:p>
+            <w:pPr>
+              <w:spacing w:after="0" w:line="240" w:lineRule="auto"/>
+              <w:textAlignment w:val="baseline"/>
+              <w:rPr>
+                <w:rFonts w:ascii="Calibri" w:eastAsia="Times New Roman" w:hAnsi="Calibri" w:cs="Calibri"/>
+                <w:color w:val="000000"/>
+                <w:lang w:eastAsia="en-IN"/>
+              </w:rPr>
+            </w:pPr>
+            <w:r>
+              <w:rPr>
+                <w:rFonts w:ascii="Calibri" w:eastAsia="Times New Roman" w:hAnsi="Calibri" w:cs="Calibri"/>
+                <w:color w:val="000000"/>
+                <w:lang w:eastAsia="en-IN"/>
+              </w:rPr>
+              <w:t>Run Out (Catcher)</w:t>
+            </w:r>
+          </w:p>
+        </w:tc>
+        <w:tc>
+          <w:tcPr>
+            <w:tcW w:w="960" w:type="dxa"/>
+            <w:tcBorders>
+              <w:top w:val="nil"/>
+              <w:left w:val="nil"/>
+              <w:bottom w:val="nil"/>
+              <w:right w:val="nil"/>
+            </w:tcBorders>
+            <w:shd w:val="clear" w:color="auto" w:fill="auto"/>
+            <w:noWrap/>
+            <w:vAlign w:val="bottom"/>
+            <w:hideMark/>
+          </w:tcPr>
+          <w:p>
+            <w:pPr>
+              <w:spacing w:after="0" w:line="240" w:lineRule="auto"/>
+              <w:jc w:val="right"/>
+              <w:rPr>
+                <w:rFonts w:ascii="Calibri" w:eastAsia="Times New Roman" w:hAnsi="Calibri" w:cs="Calibri"/>
+                <w:color w:val="000000"/>
+                <w:lang w:eastAsia="en-IN"/>
+              </w:rPr>
+            </w:pPr>
+            <w:r>
+              <w:rPr>
+                <w:rFonts w:ascii="Calibri" w:eastAsia="Times New Roman" w:hAnsi="Calibri" w:cs="Calibri"/>
+                <w:color w:val="000000"/>
+                <w:lang w:eastAsia="en-IN"/>
+              </w:rPr>
+              <w:t>4</w:t>
+            </w:r>
+          </w:p>
+        </w:tc>
+      </w:tr>
+      <w:tr>
+        <w:trPr>
+          <w:trHeight w:val="290"/>
+        </w:trPr>
+        <w:tc>
+          <w:tcPr>
+            <w:tcW w:w="5580" w:type="dxa"/>
+            <w:tcBorders>
+              <w:top w:val="nil"/>
+              <w:left w:val="nil"/>
+              <w:bottom w:val="nil"/>
+              <w:right w:val="nil"/>
+            </w:tcBorders>
+            <w:shd w:val="clear" w:color="auto" w:fill="auto"/>
+            <w:noWrap/>
+            <w:vAlign w:val="bottom"/>
+            <w:hideMark/>
+          </w:tcPr>
+          <w:p>
+            <w:pPr>
+              <w:spacing w:after="0" w:line="240" w:lineRule="auto"/>
+              <w:jc w:val="right"/>
+              <w:rPr>
+                <w:rFonts w:ascii="Calibri" w:eastAsia="Times New Roman" w:hAnsi="Calibri" w:cs="Calibri"/>
+                <w:color w:val="000000"/>
+                <w:lang w:eastAsia="en-IN"/>
+              </w:rPr>
+            </w:pPr>
+          </w:p>
+        </w:tc>
+        <w:tc>
+          <w:tcPr>
+            <w:tcW w:w="960" w:type="dxa"/>
+            <w:tcBorders>
+              <w:top w:val="nil"/>
+              <w:left w:val="nil"/>
+              <w:bottom w:val="nil"/>
+              <w:right w:val="nil"/>
+            </w:tcBorders>
+            <w:shd w:val="clear" w:color="auto" w:fill="auto"/>
+            <w:noWrap/>
+            <w:vAlign w:val="bottom"/>
+            <w:hideMark/>
+          </w:tcPr>
+          <w:p>
+            <w:pPr>
+              <w:spacing w:after="0" w:line="240" w:lineRule="auto"/>
+              <w:rPr>
+                <w:rFonts w:ascii="Times New Roman" w:eastAsia="Times New Roman" w:hAnsi="Times New Roman" w:cs="Times New Roman"/>
+                <w:sz w:val="20"/>
+                <w:szCs w:val="20"/>
+                <w:lang w:eastAsia="en-IN"/>
+              </w:rPr>
+            </w:pPr>
+          </w:p>
+        </w:tc>
+      </w:tr>
+      <w:tr>
+        <w:trPr>
+          <w:trHeight w:val="290"/>
+        </w:trPr>
+        <w:tc>
+          <w:tcPr>
+            <w:tcW w:w="5580" w:type="dxa"/>
+            <w:tcBorders>
+              <w:top w:val="nil"/>
+              <w:left w:val="nil"/>
+              <w:bottom w:val="nil"/>
+              <w:right w:val="nil"/>
+            </w:tcBorders>
+            <w:shd w:val="clear" w:color="auto" w:fill="auto"/>
+            <w:noWrap/>
+            <w:vAlign w:val="bottom"/>
+            <w:hideMark/>
+          </w:tcPr>
+          <w:p>
+            <w:pPr>
+              <w:spacing w:after="0" w:line="240" w:lineRule="auto"/>
+              <w:rPr>
+                <w:rFonts w:ascii="Times New Roman" w:eastAsia="Times New Roman" w:hAnsi="Times New Roman" w:cs="Times New Roman"/>
+                <w:sz w:val="20"/>
+                <w:szCs w:val="20"/>
+                <w:lang w:eastAsia="en-IN"/>
+              </w:rPr>
+            </w:pPr>
+          </w:p>
+        </w:tc>
+        <w:tc>
+          <w:tcPr>
+            <w:tcW w:w="960" w:type="dxa"/>
+            <w:tcBorders>
+              <w:top w:val="nil"/>
+              <w:left w:val="nil"/>
+              <w:bottom w:val="nil"/>
+              <w:right w:val="nil"/>
+            </w:tcBorders>
+            <w:shd w:val="clear" w:color="auto" w:fill="auto"/>
+            <w:noWrap/>
+            <w:vAlign w:val="bottom"/>
+            <w:hideMark/>
+          </w:tcPr>
+          <w:p>
+            <w:pPr>
+              <w:spacing w:after="0" w:line="240" w:lineRule="auto"/>
+              <w:rPr>
+                <w:rFonts w:ascii="Times New Roman" w:eastAsia="Times New Roman" w:hAnsi="Times New Roman" w:cs="Times New Roman"/>
+                <w:sz w:val="20"/>
+                <w:szCs w:val="20"/>
+                <w:lang w:eastAsia="en-IN"/>
+              </w:rPr>
+            </w:pPr>
+          </w:p>
+        </w:tc>
+      </w:tr>
+      <w:tr>
+        <w:trPr>
+          <w:trHeight w:val="290"/>
+        </w:trPr>
+        <w:tc>
+          <w:tcPr>
+            <w:tcW w:w="5580" w:type="dxa"/>
+            <w:tcBorders>
+              <w:top w:val="nil"/>
+              <w:left w:val="nil"/>
+              <w:bottom w:val="nil"/>
+              <w:right w:val="nil"/>
+            </w:tcBorders>
+            <w:shd w:val="clear" w:color="auto" w:fill="auto"/>
+            <w:noWrap/>
+            <w:vAlign w:val="bottom"/>
+            <w:hideMark/>
+          </w:tcPr>
+          <w:p>
+            <w:pPr>
+              <w:spacing w:after="0" w:line="240" w:lineRule="auto"/>
+              <w:rPr>
+                <w:rFonts w:ascii="Calibri" w:eastAsia="Times New Roman" w:hAnsi="Calibri" w:cs="Calibri"/>
+                <w:b/>
+                <w:bCs/>
+                <w:color w:val="000000"/>
+                <w:u w:val="single"/>
+                <w:lang w:eastAsia="en-IN"/>
+              </w:rPr>
+            </w:pPr>
+            <w:r>
+              <w:rPr>
+                <w:rFonts w:ascii="Calibri" w:eastAsia="Times New Roman" w:hAnsi="Calibri" w:cs="Calibri"/>
+                <w:b/>
+                <w:bCs/>
+                <w:color w:val="000000"/>
+                <w:u w:val="single"/>
+                <w:lang w:eastAsia="en-IN"/>
+              </w:rPr>
+              <w:t>Others</w:t>
+            </w:r>
+          </w:p>
+        </w:tc>
+        <w:tc>
+          <w:tcPr>
+            <w:tcW w:w="960" w:type="dxa"/>
+            <w:tcBorders>
+              <w:top w:val="nil"/>
+              <w:left w:val="nil"/>
+              <w:bottom w:val="nil"/>
+              <w:right w:val="nil"/>
+            </w:tcBorders>
+            <w:shd w:val="clear" w:color="auto" w:fill="auto"/>
+            <w:noWrap/>
+            <w:vAlign w:val="bottom"/>
+            <w:hideMark/>
+          </w:tcPr>
+          <w:p>
+            <w:pPr>
+              <w:spacing w:after="0" w:line="240" w:lineRule="auto"/>
+              <w:rPr>
+                <w:rFonts w:ascii="Calibri" w:eastAsia="Times New Roman" w:hAnsi="Calibri" w:cs="Calibri"/>
+                <w:b/>
+                <w:bCs/>
+                <w:color w:val="000000"/>
+                <w:u w:val="single"/>
+                <w:lang w:eastAsia="en-IN"/>
+              </w:rPr>
+            </w:pPr>
+          </w:p>
+        </w:tc>
+      </w:tr>
+      <w:tr>
+        <w:trPr>
+          <w:trHeight w:val="290"/>
+        </w:trPr>
+        <w:tc>
+          <w:tcPr>
+            <w:tcW w:w="5580" w:type="dxa"/>
+            <w:tcBorders>
+              <w:top w:val="nil"/>
+              <w:left w:val="nil"/>
+              <w:bottom w:val="nil"/>
+              <w:right w:val="nil"/>
+            </w:tcBorders>
+            <w:shd w:val="clear" w:color="auto" w:fill="auto"/>
+            <w:noWrap/>
+            <w:vAlign w:val="bottom"/>
+            <w:hideMark/>
+          </w:tcPr>
+          <w:p>
+            <w:pPr>
+              <w:spacing w:after="0" w:line="240" w:lineRule="auto"/>
+              <w:textAlignment w:val="baseline"/>
+              <w:rPr>
+                <w:rFonts w:ascii="Calibri" w:eastAsia="Times New Roman" w:hAnsi="Calibri" w:cs="Calibri"/>
+                <w:color w:val="000000"/>
+                <w:lang w:eastAsia="en-IN"/>
+              </w:rPr>
+            </w:pPr>
+            <w:r>
+              <w:rPr>
+                <w:rFonts w:ascii="Calibri" w:eastAsia="Times New Roman" w:hAnsi="Calibri" w:cs="Calibri"/>
+                <w:color w:val="000000"/>
+                <w:lang w:eastAsia="en-IN"/>
+              </w:rPr>
+              <w:t>Captain</w:t>
+            </w:r>
+          </w:p>
+        </w:tc>
+        <w:tc>
+          <w:tcPr>
+            <w:tcW w:w="960" w:type="dxa"/>
+            <w:tcBorders>
+              <w:top w:val="nil"/>
+              <w:left w:val="nil"/>
+              <w:bottom w:val="nil"/>
+              <w:right w:val="nil"/>
+            </w:tcBorders>
+            <w:shd w:val="clear" w:color="auto" w:fill="auto"/>
+            <w:noWrap/>
+            <w:vAlign w:val="bottom"/>
+            <w:hideMark/>
+          </w:tcPr>
+          <w:p>
+            <w:pPr>
+              <w:spacing w:after="0" w:line="240" w:lineRule="auto"/>
+              <w:rPr>
+                <w:rFonts w:ascii="Calibri" w:eastAsia="Times New Roman" w:hAnsi="Calibri" w:cs="Calibri"/>
+                <w:color w:val="000000"/>
+                <w:lang w:eastAsia="en-IN"/>
+              </w:rPr>
+            </w:pPr>
+            <w:r>
+              <w:rPr>
+                <w:rFonts w:ascii="Calibri" w:eastAsia="Times New Roman" w:hAnsi="Calibri" w:cs="Calibri"/>
+                <w:color w:val="000000"/>
+                <w:lang w:eastAsia="en-IN"/>
+              </w:rPr>
+              <w:t>2x</w:t>
+            </w:r>
+          </w:p>
+        </w:tc>
+      </w:tr>
+      <w:tr>
+        <w:trPr>
+          <w:trHeight w:val="290"/>
+        </w:trPr>
+        <w:tc>
+          <w:tcPr>
+            <w:tcW w:w="5580" w:type="dxa"/>
+            <w:tcBorders>
+              <w:top w:val="nil"/>
+              <w:left w:val="nil"/>
+              <w:bottom w:val="nil"/>
+              <w:right w:val="nil"/>
+            </w:tcBorders>
+            <w:shd w:val="clear" w:color="auto" w:fill="auto"/>
+            <w:noWrap/>
+            <w:vAlign w:val="bottom"/>
+            <w:hideMark/>
+          </w:tcPr>
+          <w:p>
+            <w:pPr>
+              <w:spacing w:after="0" w:line="240" w:lineRule="auto"/>
+              <w:textAlignment w:val="baseline"/>
+              <w:rPr>
+                <w:rFonts w:ascii="Calibri" w:eastAsia="Times New Roman" w:hAnsi="Calibri" w:cs="Calibri"/>
+                <w:color w:val="000000"/>
+                <w:lang w:eastAsia="en-IN"/>
+              </w:rPr>
+            </w:pPr>
+            <w:r>
+              <w:rPr>
+                <w:rFonts w:ascii="Calibri" w:eastAsia="Times New Roman" w:hAnsi="Calibri" w:cs="Calibri"/>
+                <w:color w:val="000000"/>
+                <w:lang w:eastAsia="en-IN"/>
+              </w:rPr>
+              <w:t>Vice-Captain</w:t>
+            </w:r>
+          </w:p>
+        </w:tc>
+        <w:tc>
+          <w:tcPr>
+            <w:tcW w:w="960" w:type="dxa"/>
+            <w:tcBorders>
+              <w:top w:val="nil"/>
+              <w:left w:val="nil"/>
+              <w:bottom w:val="nil"/>
+              <w:right w:val="nil"/>
+            </w:tcBorders>
+            <w:shd w:val="clear" w:color="auto" w:fill="auto"/>
+            <w:noWrap/>
+            <w:vAlign w:val="bottom"/>
+            <w:hideMark/>
+          </w:tcPr>
+          <w:p>
+            <w:pPr>
+              <w:spacing w:after="0" w:line="240" w:lineRule="auto"/>
+              <w:rPr>
+                <w:rFonts w:ascii="Calibri" w:eastAsia="Times New Roman" w:hAnsi="Calibri" w:cs="Calibri"/>
+                <w:color w:val="000000"/>
+                <w:lang w:eastAsia="en-IN"/>
+              </w:rPr>
+            </w:pPr>
+            <w:r>
+              <w:rPr>
+                <w:rFonts w:ascii="Calibri" w:eastAsia="Times New Roman" w:hAnsi="Calibri" w:cs="Calibri"/>
+                <w:color w:val="000000"/>
+                <w:lang w:eastAsia="en-IN"/>
+              </w:rPr>
+              <w:t>1.5x</w:t>
+            </w:r>
+          </w:p>
+        </w:tc>
+      </w:tr>
+      <w:tr>
+        <w:trPr>
+          <w:trHeight w:val="290"/>
+        </w:trPr>
+        <w:tc>
+          <w:tcPr>
+            <w:tcW w:w="5580" w:type="dxa"/>
+            <w:tcBorders>
+              <w:top w:val="nil"/>
+              <w:left w:val="nil"/>
+              <w:bottom w:val="nil"/>
+              <w:right w:val="nil"/>
+            </w:tcBorders>
+            <w:shd w:val="clear" w:color="auto" w:fill="auto"/>
+            <w:noWrap/>
+            <w:vAlign w:val="bottom"/>
+            <w:hideMark/>
+          </w:tcPr>
+          <w:p>
+            <w:pPr>
+              <w:spacing w:after="0" w:line="240" w:lineRule="auto"/>
+              <w:rPr>
+                <w:rFonts w:ascii="Calibri" w:eastAsia="Times New Roman" w:hAnsi="Calibri" w:cs="Calibri"/>
+                <w:color w:val="000000"/>
+                <w:lang w:eastAsia="en-IN"/>
+              </w:rPr>
+            </w:pPr>
+          </w:p>
+        </w:tc>
+        <w:tc>
+          <w:tcPr>
+            <w:tcW w:w="960" w:type="dxa"/>
+            <w:tcBorders>
+              <w:top w:val="nil"/>
+              <w:left w:val="nil"/>
+              <w:bottom w:val="nil"/>
+              <w:right w:val="nil"/>
+            </w:tcBorders>
+            <w:shd w:val="clear" w:color="auto" w:fill="auto"/>
+            <w:noWrap/>
+            <w:vAlign w:val="bottom"/>
+            <w:hideMark/>
+          </w:tcPr>
+          <w:p>
+            <w:pPr>
+              <w:spacing w:after="0" w:line="240" w:lineRule="auto"/>
+              <w:rPr>
+                <w:rFonts w:ascii="Times New Roman" w:eastAsia="Times New Roman" w:hAnsi="Times New Roman" w:cs="Times New Roman"/>
+                <w:sz w:val="20"/>
+                <w:szCs w:val="20"/>
+                <w:lang w:eastAsia="en-IN"/>
+              </w:rPr>
+            </w:pPr>
+          </w:p>
+        </w:tc>
+      </w:tr>
+      <w:tr>
+        <w:trPr>
+          <w:trHeight w:val="290"/>
+        </w:trPr>
+        <w:tc>
+          <w:tcPr>
+            <w:tcW w:w="5580" w:type="dxa"/>
+            <w:tcBorders>
+              <w:top w:val="nil"/>
+              <w:left w:val="nil"/>
+              <w:bottom w:val="nil"/>
+              <w:right w:val="nil"/>
+            </w:tcBorders>
+            <w:shd w:val="clear" w:color="auto" w:fill="auto"/>
+            <w:noWrap/>
+            <w:vAlign w:val="bottom"/>
+            <w:hideMark/>
+          </w:tcPr>
+          <w:p>
+            <w:pPr>
+              <w:spacing w:after="0" w:line="240" w:lineRule="auto"/>
+              <w:rPr>
+                <w:rFonts w:ascii="Times New Roman" w:eastAsia="Times New Roman" w:hAnsi="Times New Roman" w:cs="Times New Roman"/>
+                <w:sz w:val="20"/>
+                <w:szCs w:val="20"/>
+                <w:lang w:eastAsia="en-IN"/>
+              </w:rPr>
+            </w:pPr>
+          </w:p>
+        </w:tc>
+        <w:tc>
+          <w:tcPr>
+            <w:tcW w:w="960" w:type="dxa"/>
+            <w:tcBorders>
+              <w:top w:val="nil"/>
+              <w:left w:val="nil"/>
+              <w:bottom w:val="nil"/>
+              <w:right w:val="nil"/>
+            </w:tcBorders>
+            <w:shd w:val="clear" w:color="auto" w:fill="auto"/>
+            <w:noWrap/>
+            <w:vAlign w:val="bottom"/>
+            <w:hideMark/>
+          </w:tcPr>
+          <w:p>
+            <w:pPr>
+              <w:spacing w:after="0" w:line="240" w:lineRule="auto"/>
+              <w:rPr>
+                <w:rFonts w:ascii="Times New Roman" w:eastAsia="Times New Roman" w:hAnsi="Times New Roman" w:cs="Times New Roman"/>
+                <w:sz w:val="20"/>
+                <w:szCs w:val="20"/>
+                <w:lang w:eastAsia="en-IN"/>
+              </w:rPr>
+            </w:pPr>
+          </w:p>
+        </w:tc>
+      </w:tr>
+      <w:tr>
+        <w:trPr>
+          <w:trHeight w:val="290"/>
+        </w:trPr>
+        <w:tc>
+          <w:tcPr>
+            <w:tcW w:w="5580" w:type="dxa"/>
+            <w:tcBorders>
+              <w:top w:val="nil"/>
+              <w:left w:val="nil"/>
+              <w:bottom w:val="nil"/>
+              <w:right w:val="nil"/>
+            </w:tcBorders>
+            <w:shd w:val="clear" w:color="auto" w:fill="auto"/>
+            <w:noWrap/>
+            <w:vAlign w:val="bottom"/>
+            <w:hideMark/>
+          </w:tcPr>
+          <w:p>
+            <w:pPr>
+              <w:spacing w:after="0" w:line="240" w:lineRule="auto"/>
+              <w:rPr>
+                <w:rFonts w:ascii="Calibri" w:eastAsia="Times New Roman" w:hAnsi="Calibri" w:cs="Calibri"/>
+                <w:b/>
+                <w:bCs/>
+                <w:color w:val="000000"/>
+                <w:u w:val="single"/>
+                <w:lang w:eastAsia="en-IN"/>
+              </w:rPr>
+            </w:pPr>
+            <w:r>
+              <w:rPr>
+                <w:rFonts w:ascii="Calibri" w:eastAsia="Times New Roman" w:hAnsi="Calibri" w:cs="Calibri"/>
+                <w:b/>
+                <w:bCs/>
+                <w:color w:val="000000"/>
+                <w:u w:val="single"/>
+                <w:lang w:eastAsia="en-IN"/>
+              </w:rPr>
+              <w:t>Economy Rate Points (Min 10 Balls)</w:t>
+            </w:r>
+          </w:p>
+        </w:tc>
+        <w:tc>
+          <w:tcPr>
+            <w:tcW w:w="960" w:type="dxa"/>
+            <w:tcBorders>
+              <w:top w:val="nil"/>
+              <w:left w:val="nil"/>
+              <w:bottom w:val="nil"/>
+              <w:right w:val="nil"/>
+            </w:tcBorders>
+            <w:shd w:val="clear" w:color="auto" w:fill="auto"/>
+            <w:noWrap/>
+            <w:vAlign w:val="bottom"/>
+            <w:hideMark/>
+          </w:tcPr>
+          <w:p>
+            <w:pPr>
+              <w:spacing w:after="0" w:line="240" w:lineRule="auto"/>
+              <w:rPr>
+                <w:rFonts w:ascii="Calibri" w:eastAsia="Times New Roman" w:hAnsi="Calibri" w:cs="Calibri"/>
+                <w:b/>
+                <w:bCs/>
+                <w:color w:val="000000"/>
+                <w:u w:val="single"/>
+                <w:lang w:eastAsia="en-IN"/>
+              </w:rPr>
+            </w:pPr>
+          </w:p>
+        </w:tc>
+      </w:tr>
+      <w:tr>
+        <w:trPr>
+          <w:trHeight w:val="290"/>
+        </w:trPr>
+        <w:tc>
+          <w:tcPr>
+            <w:tcW w:w="5580" w:type="dxa"/>
+            <w:tcBorders>
+              <w:top w:val="nil"/>
+              <w:left w:val="nil"/>
+              <w:bottom w:val="nil"/>
+              <w:right w:val="nil"/>
+            </w:tcBorders>
+            <w:shd w:val="clear" w:color="auto" w:fill="auto"/>
+            <w:noWrap/>
+            <w:vAlign w:val="bottom"/>
+            <w:hideMark/>
+          </w:tcPr>
+          <w:p>
+            <w:pPr>
+              <w:spacing w:after="0" w:line="240" w:lineRule="auto"/>
+              <w:textAlignment w:val="baseline"/>
+              <w:rPr>
+                <w:rFonts w:ascii="Calibri" w:eastAsia="Times New Roman" w:hAnsi="Calibri" w:cs="Calibri"/>
+                <w:color w:val="000000"/>
+                <w:lang w:eastAsia="en-IN"/>
+              </w:rPr>
+            </w:pPr>
+            <w:r>
+              <w:rPr>
+                <w:rFonts w:ascii="Calibri" w:eastAsia="Times New Roman" w:hAnsi="Calibri" w:cs="Calibri"/>
+                <w:color w:val="000000"/>
+                <w:lang w:eastAsia="en-IN"/>
+              </w:rPr>
+              <w:t>Below 4 runs per over</w:t>
+            </w:r>
+          </w:p>
+        </w:tc>
+        <w:tc>
+          <w:tcPr>
+            <w:tcW w:w="960" w:type="dxa"/>
+            <w:tcBorders>
+              <w:top w:val="nil"/>
+              <w:left w:val="nil"/>
+              <w:bottom w:val="nil"/>
+              <w:right w:val="nil"/>
+            </w:tcBorders>
+            <w:shd w:val="clear" w:color="auto" w:fill="auto"/>
+            <w:noWrap/>
+            <w:vAlign w:val="bottom"/>
+            <w:hideMark/>
+          </w:tcPr>
+          <w:p>
+            <w:pPr>
+              <w:spacing w:after="0" w:line="240" w:lineRule="auto"/>
+              <w:jc w:val="right"/>
+              <w:rPr>
+                <w:rFonts w:ascii="Calibri" w:eastAsia="Times New Roman" w:hAnsi="Calibri" w:cs="Calibri"/>
+                <w:color w:val="000000"/>
+                <w:lang w:eastAsia="en-IN"/>
+              </w:rPr>
+            </w:pPr>
+            <w:r>
+              <w:rPr>
+                <w:rFonts w:ascii="Calibri" w:eastAsia="Times New Roman" w:hAnsi="Calibri" w:cs="Calibri"/>
+                <w:color w:val="000000"/>
+                <w:lang w:eastAsia="en-IN"/>
+              </w:rPr>
+              <w:t>6</w:t>
+            </w:r>
+          </w:p>
+        </w:tc>
+      </w:tr>
+      <w:tr>
+        <w:trPr>
+          <w:trHeight w:val="290"/>
+        </w:trPr>
+        <w:tc>
+          <w:tcPr>
+            <w:tcW w:w="5580" w:type="dxa"/>
+            <w:tcBorders>
+              <w:top w:val="nil"/>
+              <w:left w:val="nil"/>
+              <w:bottom w:val="nil"/>
+              <w:right w:val="nil"/>
+            </w:tcBorders>
+            <w:shd w:val="clear" w:color="auto" w:fill="auto"/>
+            <w:noWrap/>
+            <w:vAlign w:val="bottom"/>
+            <w:hideMark/>
+          </w:tcPr>
+          <w:p>
+            <w:pPr>
+              <w:spacing w:after="0" w:line="240" w:lineRule="auto"/>
+              <w:textAlignment w:val="baseline"/>
+              <w:rPr>
+                <w:rFonts w:ascii="Calibri" w:eastAsia="Times New Roman" w:hAnsi="Calibri" w:cs="Calibri"/>
+                <w:color w:val="000000"/>
+                <w:lang w:eastAsia="en-IN"/>
+              </w:rPr>
+            </w:pPr>
+            <w:r>
+              <w:rPr>
+                <w:rFonts w:ascii="Calibri" w:eastAsia="Times New Roman" w:hAnsi="Calibri" w:cs="Calibri"/>
+                <w:color w:val="000000"/>
+                <w:lang w:eastAsia="en-IN"/>
+              </w:rPr>
+              <w:t>Between 4-4.99 runs per over</w:t>
+            </w:r>
+          </w:p>
+        </w:tc>
+        <w:tc>
+          <w:tcPr>
+            <w:tcW w:w="960" w:type="dxa"/>
+            <w:tcBorders>
+              <w:top w:val="nil"/>
+              <w:left w:val="nil"/>
+              <w:bottom w:val="nil"/>
+              <w:right w:val="nil"/>
+            </w:tcBorders>
+            <w:shd w:val="clear" w:color="auto" w:fill="auto"/>
+            <w:noWrap/>
+            <w:vAlign w:val="bottom"/>
+            <w:hideMark/>
+          </w:tcPr>
+          <w:p>
+            <w:pPr>
+              <w:spacing w:after="0" w:line="240" w:lineRule="auto"/>
+              <w:jc w:val="right"/>
+              <w:rPr>
+                <w:rFonts w:ascii="Calibri" w:eastAsia="Times New Roman" w:hAnsi="Calibri" w:cs="Calibri"/>
+                <w:color w:val="000000"/>
+                <w:lang w:eastAsia="en-IN"/>
+              </w:rPr>
+            </w:pPr>
+            <w:r>
+              <w:rPr>
+                <w:rFonts w:ascii="Calibri" w:eastAsia="Times New Roman" w:hAnsi="Calibri" w:cs="Calibri"/>
+                <w:color w:val="000000"/>
+                <w:lang w:eastAsia="en-IN"/>
+              </w:rPr>
+              <w:t>4</w:t>
+            </w:r>
+          </w:p>
+        </w:tc>
+      </w:tr>
+      <w:tr>
+        <w:trPr>
+          <w:trHeight w:val="290"/>
+        </w:trPr>
+        <w:tc>
+          <w:tcPr>
+            <w:tcW w:w="5580" w:type="dxa"/>
+            <w:tcBorders>
+              <w:top w:val="nil"/>
+              <w:left w:val="nil"/>
+              <w:bottom w:val="nil"/>
+              <w:right w:val="nil"/>
+            </w:tcBorders>
+            <w:shd w:val="clear" w:color="auto" w:fill="auto"/>
+            <w:noWrap/>
+            <w:vAlign w:val="bottom"/>
+            <w:hideMark/>
+          </w:tcPr>
+          <w:p>
+            <w:pPr>
+              <w:spacing w:after="0" w:line="240" w:lineRule="auto"/>
+              <w:textAlignment w:val="baseline"/>
+              <w:rPr>
+                <w:rFonts w:ascii="Calibri" w:eastAsia="Times New Roman" w:hAnsi="Calibri" w:cs="Calibri"/>
+                <w:color w:val="000000"/>
+                <w:lang w:eastAsia="en-IN"/>
+              </w:rPr>
+            </w:pPr>
+            <w:r>
+              <w:rPr>
+                <w:rFonts w:ascii="Calibri" w:eastAsia="Times New Roman" w:hAnsi="Calibri" w:cs="Calibri"/>
+                <w:color w:val="000000"/>
+                <w:lang w:eastAsia="en-IN"/>
+              </w:rPr>
+              <w:t>Between 5-6 runs per over</w:t>
+            </w:r>
+          </w:p>
+        </w:tc>
+        <w:tc>
+          <w:tcPr>
+            <w:tcW w:w="960" w:type="dxa"/>
+            <w:tcBorders>
+              <w:top w:val="nil"/>
+              <w:left w:val="nil"/>
+              <w:bottom w:val="nil"/>
+              <w:right w:val="nil"/>
+            </w:tcBorders>
+            <w:shd w:val="clear" w:color="auto" w:fill="auto"/>
+            <w:noWrap/>
+            <w:vAlign w:val="bottom"/>
+            <w:hideMark/>
+          </w:tcPr>
+          <w:p>
+            <w:pPr>
+              <w:spacing w:after="0" w:line="240" w:lineRule="auto"/>
+              <w:jc w:val="right"/>
+              <w:rPr>
+                <w:rFonts w:ascii="Calibri" w:eastAsia="Times New Roman" w:hAnsi="Calibri" w:cs="Calibri"/>
+                <w:color w:val="000000"/>
+                <w:lang w:eastAsia="en-IN"/>
+              </w:rPr>
+            </w:pPr>
+            <w:r>
+              <w:rPr>
+                <w:rFonts w:ascii="Calibri" w:eastAsia="Times New Roman" w:hAnsi="Calibri" w:cs="Calibri"/>
+                <w:color w:val="000000"/>
+                <w:lang w:eastAsia="en-IN"/>
+              </w:rPr>
+              <w:t>2</w:t>
+            </w:r>
+          </w:p>
+        </w:tc>
+      </w:tr>
+      <w:tr>
+        <w:trPr>
+          <w:trHeight w:val="290"/>
+        </w:trPr>
+        <w:tc>
+          <w:tcPr>
+            <w:tcW w:w="5580" w:type="dxa"/>
+            <w:tcBorders>
+              <w:top w:val="nil"/>
+              <w:left w:val="nil"/>
+              <w:bottom w:val="nil"/>
+              <w:right w:val="nil"/>
+            </w:tcBorders>
+            <w:shd w:val="clear" w:color="auto" w:fill="auto"/>
+            <w:noWrap/>
+            <w:vAlign w:val="bottom"/>
+            <w:hideMark/>
+          </w:tcPr>
+          <w:p>
+            <w:pPr>
+              <w:spacing w:after="0" w:line="240" w:lineRule="auto"/>
+              <w:rPr>
+                <w:rFonts w:ascii="Calibri" w:eastAsia="Times New Roman" w:hAnsi="Calibri" w:cs="Calibri"/>
+                <w:color w:val="000000"/>
+                <w:lang w:eastAsia="en-IN"/>
+              </w:rPr>
+            </w:pPr>
+            <w:r>
+              <w:rPr>
+                <w:rFonts w:ascii="Calibri" w:eastAsia="Times New Roman" w:hAnsi="Calibri" w:cs="Calibri"/>
+                <w:color w:val="000000"/>
+                <w:lang w:eastAsia="en-IN"/>
+              </w:rPr>
+              <w:t>Between 9-10 runs per over</w:t>
+            </w:r>
+          </w:p>
+        </w:tc>
+        <w:tc>
+          <w:tcPr>
+            <w:tcW w:w="960" w:type="dxa"/>
+            <w:tcBorders>
+              <w:top w:val="nil"/>
+              <w:left w:val="nil"/>
+              <w:bottom w:val="nil"/>
+              <w:right w:val="nil"/>
+            </w:tcBorders>
+            <w:shd w:val="clear" w:color="auto" w:fill="auto"/>
+            <w:noWrap/>
+            <w:vAlign w:val="bottom"/>
+            <w:hideMark/>
+          </w:tcPr>
+          <w:p>
+            <w:pPr>
+              <w:spacing w:after="0" w:line="240" w:lineRule="auto"/>
+              <w:jc w:val="right"/>
+              <w:rPr>
+                <w:rFonts w:ascii="Calibri" w:eastAsia="Times New Roman" w:hAnsi="Calibri" w:cs="Calibri"/>
+                <w:color w:val="000000"/>
+                <w:lang w:eastAsia="en-IN"/>
+              </w:rPr>
+            </w:pPr>
+            <w:r>
+              <w:rPr>
+                <w:rFonts w:ascii="Calibri" w:eastAsia="Times New Roman" w:hAnsi="Calibri" w:cs="Calibri"/>
+                <w:color w:val="000000"/>
+                <w:lang w:eastAsia="en-IN"/>
+              </w:rPr>
+              <w:t>-2</w:t>
+            </w:r>
+          </w:p>
+        </w:tc>
+      </w:tr>
+      <w:tr>
+        <w:trPr>
+          <w:trHeight w:val="290"/>
+        </w:trPr>
+        <w:tc>
+          <w:tcPr>
+            <w:tcW w:w="5580" w:type="dxa"/>
+            <w:tcBorders>
+              <w:top w:val="nil"/>
+              <w:left w:val="nil"/>
+              <w:bottom w:val="nil"/>
+              <w:right w:val="nil"/>
+            </w:tcBorders>
+            <w:shd w:val="clear" w:color="auto" w:fill="auto"/>
+            <w:noWrap/>
+            <w:vAlign w:val="bottom"/>
+            <w:hideMark/>
+          </w:tcPr>
+          <w:p>
+            <w:pPr>
+              <w:spacing w:after="0" w:line="240" w:lineRule="auto"/>
+              <w:rPr>
+                <w:rFonts w:ascii="Calibri" w:eastAsia="Times New Roman" w:hAnsi="Calibri" w:cs="Calibri"/>
+                <w:color w:val="000000"/>
+                <w:lang w:eastAsia="en-IN"/>
+              </w:rPr>
+            </w:pPr>
+            <w:r>
+              <w:rPr>
+                <w:rFonts w:ascii="Calibri" w:eastAsia="Times New Roman" w:hAnsi="Calibri" w:cs="Calibri"/>
+                <w:color w:val="000000"/>
+                <w:lang w:eastAsia="en-IN"/>
+              </w:rPr>
+              <w:t>Between 10.1-11 runs per over</w:t>
+            </w:r>
+          </w:p>
+        </w:tc>
+        <w:tc>
+          <w:tcPr>
+            <w:tcW w:w="960" w:type="dxa"/>
+            <w:tcBorders>
+              <w:top w:val="nil"/>
+              <w:left w:val="nil"/>
+              <w:bottom w:val="nil"/>
+              <w:right w:val="nil"/>
+            </w:tcBorders>
+            <w:shd w:val="clear" w:color="auto" w:fill="auto"/>
+            <w:noWrap/>
+            <w:vAlign w:val="bottom"/>
+            <w:hideMark/>
+          </w:tcPr>
+          <w:p>
+            <w:pPr>
+              <w:spacing w:after="0" w:line="240" w:lineRule="auto"/>
+              <w:jc w:val="right"/>
+              <w:rPr>
+                <w:rFonts w:ascii="Calibri" w:eastAsia="Times New Roman" w:hAnsi="Calibri" w:cs="Calibri"/>
+                <w:color w:val="000000"/>
+                <w:lang w:eastAsia="en-IN"/>
+              </w:rPr>
+            </w:pPr>
+            <w:r>
+              <w:rPr>
+                <w:rFonts w:ascii="Calibri" w:eastAsia="Times New Roman" w:hAnsi="Calibri" w:cs="Calibri"/>
+                <w:color w:val="000000"/>
+                <w:lang w:eastAsia="en-IN"/>
+              </w:rPr>
+              <w:t>-4</w:t>
+            </w:r>
+          </w:p>
+        </w:tc>
+      </w:tr>
+      <w:tr>
+        <w:trPr>
+          <w:trHeight w:val="290"/>
+        </w:trPr>
+        <w:tc>
+          <w:tcPr>
+            <w:tcW w:w="5580" w:type="dxa"/>
+            <w:tcBorders>
+              <w:top w:val="nil"/>
+              <w:left w:val="nil"/>
+              <w:bottom w:val="nil"/>
+              <w:right w:val="nil"/>
+            </w:tcBorders>
+            <w:shd w:val="clear" w:color="auto" w:fill="auto"/>
+            <w:noWrap/>
+            <w:vAlign w:val="bottom"/>
+            <w:hideMark/>
+          </w:tcPr>
+          <w:p>
+            <w:pPr>
+              <w:spacing w:after="0" w:line="240" w:lineRule="auto"/>
+              <w:rPr>
+                <w:rFonts w:ascii="Calibri" w:eastAsia="Times New Roman" w:hAnsi="Calibri" w:cs="Calibri"/>
+                <w:color w:val="000000"/>
+                <w:lang w:eastAsia="en-IN"/>
+              </w:rPr>
+            </w:pPr>
+            <w:r>
+              <w:rPr>
+                <w:rFonts w:ascii="Calibri" w:eastAsia="Times New Roman" w:hAnsi="Calibri" w:cs="Calibri"/>
+                <w:color w:val="000000"/>
+                <w:lang w:eastAsia="en-IN"/>
+              </w:rPr>
+              <w:t>Above 11 runs per over</w:t>
+            </w:r>
+          </w:p>
+        </w:tc>
+        <w:tc>
+          <w:tcPr>
+            <w:tcW w:w="960" w:type="dxa"/>
+            <w:tcBorders>
+              <w:top w:val="nil"/>
+              <w:left w:val="nil"/>
+              <w:bottom w:val="nil"/>
+              <w:right w:val="nil"/>
+            </w:tcBorders>
+            <w:shd w:val="clear" w:color="auto" w:fill="auto"/>
+            <w:noWrap/>
+            <w:vAlign w:val="bottom"/>
+            <w:hideMark/>
+          </w:tcPr>
+          <w:p>
+            <w:pPr>
+              <w:spacing w:after="0" w:line="240" w:lineRule="auto"/>
+              <w:jc w:val="right"/>
+              <w:rPr>
+                <w:rFonts w:ascii="Calibri" w:eastAsia="Times New Roman" w:hAnsi="Calibri" w:cs="Calibri"/>
+                <w:color w:val="000000"/>
+                <w:lang w:eastAsia="en-IN"/>
+              </w:rPr>
+            </w:pPr>
+            <w:r>
+              <w:rPr>
+                <w:rFonts w:ascii="Calibri" w:eastAsia="Times New Roman" w:hAnsi="Calibri" w:cs="Calibri"/>
+                <w:color w:val="000000"/>
+                <w:lang w:eastAsia="en-IN"/>
+              </w:rPr>
+              <w:t>-6</w:t>
+            </w:r>
+          </w:p>
+        </w:tc>
+      </w:tr>
+      <w:tr>
+        <w:trPr>
+          <w:trHeight w:val="290"/>
+        </w:trPr>
+        <w:tc>
+          <w:tcPr>
+            <w:tcW w:w="5580" w:type="dxa"/>
+            <w:tcBorders>
+              <w:top w:val="nil"/>
+              <w:left w:val="nil"/>
+              <w:bottom w:val="nil"/>
+              <w:right w:val="nil"/>
+            </w:tcBorders>
+            <w:shd w:val="clear" w:color="auto" w:fill="auto"/>
+            <w:noWrap/>
+            <w:vAlign w:val="bottom"/>
+            <w:hideMark/>
+          </w:tcPr>
+          <w:p>
+            <w:pPr>
+              <w:spacing w:after="0" w:line="240" w:lineRule="auto"/>
+              <w:jc w:val="right"/>
+              <w:rPr>
+                <w:rFonts w:ascii="Calibri" w:eastAsia="Times New Roman" w:hAnsi="Calibri" w:cs="Calibri"/>
+                <w:color w:val="000000"/>
+                <w:lang w:eastAsia="en-IN"/>
+              </w:rPr>
+            </w:pPr>
+          </w:p>
+        </w:tc>
+        <w:tc>
+          <w:tcPr>
+            <w:tcW w:w="960" w:type="dxa"/>
+            <w:tcBorders>
+              <w:top w:val="nil"/>
+              <w:left w:val="nil"/>
+              <w:bottom w:val="nil"/>
+              <w:right w:val="nil"/>
+            </w:tcBorders>
+            <w:shd w:val="clear" w:color="auto" w:fill="auto"/>
+            <w:noWrap/>
+            <w:vAlign w:val="bottom"/>
+            <w:hideMark/>
+          </w:tcPr>
+          <w:p>
+            <w:pPr>
+              <w:spacing w:after="0" w:line="240" w:lineRule="auto"/>
+              <w:rPr>
+                <w:rFonts w:ascii="Times New Roman" w:eastAsia="Times New Roman" w:hAnsi="Times New Roman" w:cs="Times New Roman"/>
+                <w:sz w:val="20"/>
+                <w:szCs w:val="20"/>
+                <w:lang w:eastAsia="en-IN"/>
+              </w:rPr>
+            </w:pPr>
+          </w:p>
+        </w:tc>
+      </w:tr>
+      <w:tr>
+        <w:trPr>
+          <w:trHeight w:val="290"/>
+        </w:trPr>
+        <w:tc>
+          <w:tcPr>
+            <w:tcW w:w="5580" w:type="dxa"/>
+            <w:tcBorders>
+              <w:top w:val="nil"/>
+              <w:left w:val="nil"/>
+              <w:bottom w:val="nil"/>
+              <w:right w:val="nil"/>
+            </w:tcBorders>
+            <w:shd w:val="clear" w:color="auto" w:fill="auto"/>
+            <w:noWrap/>
+            <w:vAlign w:val="bottom"/>
+            <w:hideMark/>
+          </w:tcPr>
+          <w:p>
+            <w:pPr>
+              <w:spacing w:after="0" w:line="240" w:lineRule="auto"/>
+              <w:rPr>
+                <w:rFonts w:ascii="Times New Roman" w:eastAsia="Times New Roman" w:hAnsi="Times New Roman" w:cs="Times New Roman"/>
+                <w:sz w:val="20"/>
+                <w:szCs w:val="20"/>
+                <w:lang w:eastAsia="en-IN"/>
+              </w:rPr>
+            </w:pPr>
+          </w:p>
+        </w:tc>
+        <w:tc>
+          <w:tcPr>
+            <w:tcW w:w="960" w:type="dxa"/>
+            <w:tcBorders>
+              <w:top w:val="nil"/>
+              <w:left w:val="nil"/>
+              <w:bottom w:val="nil"/>
+              <w:right w:val="nil"/>
+            </w:tcBorders>
+            <w:shd w:val="clear" w:color="auto" w:fill="auto"/>
+            <w:noWrap/>
+            <w:vAlign w:val="bottom"/>
+            <w:hideMark/>
+          </w:tcPr>
+          <w:p>
+            <w:pPr>
+              <w:spacing w:after="0" w:line="240" w:lineRule="auto"/>
+              <w:rPr>
+                <w:rFonts w:ascii="Times New Roman" w:eastAsia="Times New Roman" w:hAnsi="Times New Roman" w:cs="Times New Roman"/>
+                <w:sz w:val="20"/>
+                <w:szCs w:val="20"/>
+                <w:lang w:eastAsia="en-IN"/>
+              </w:rPr>
+            </w:pPr>
+          </w:p>
+        </w:tc>
+      </w:tr>
+      <w:tr>
+        <w:trPr>
+          <w:trHeight w:val="290"/>
+        </w:trPr>
+        <w:tc>
+          <w:tcPr>
+            <w:tcW w:w="5580" w:type="dxa"/>
+            <w:tcBorders>
+              <w:top w:val="nil"/>
+              <w:left w:val="nil"/>
+              <w:bottom w:val="nil"/>
+              <w:right w:val="nil"/>
+            </w:tcBorders>
+            <w:shd w:val="clear" w:color="auto" w:fill="auto"/>
+            <w:noWrap/>
+            <w:vAlign w:val="bottom"/>
+            <w:hideMark/>
+          </w:tcPr>
+          <w:p>
+            <w:pPr>
+              <w:spacing w:after="0" w:line="240" w:lineRule="auto"/>
+              <w:rPr>
+                <w:rFonts w:ascii="Calibri" w:eastAsia="Times New Roman" w:hAnsi="Calibri" w:cs="Calibri"/>
+                <w:b/>
+                <w:bCs/>
+                <w:color w:val="000000"/>
+                <w:u w:val="single"/>
+                <w:lang w:eastAsia="en-IN"/>
+              </w:rPr>
+            </w:pPr>
+            <w:r>
+              <w:rPr>
+                <w:rFonts w:ascii="Calibri" w:eastAsia="Times New Roman" w:hAnsi="Calibri" w:cs="Calibri"/>
+                <w:b/>
+                <w:bCs/>
+                <w:color w:val="000000"/>
+                <w:u w:val="single"/>
+                <w:lang w:eastAsia="en-IN"/>
+              </w:rPr>
+              <w:t>Strike Rate</w:t>
+            </w:r>
+          </w:p>
+        </w:tc>
+        <w:tc>
+          <w:tcPr>
+            <w:tcW w:w="960" w:type="dxa"/>
+            <w:tcBorders>
+              <w:top w:val="nil"/>
+              <w:left w:val="nil"/>
+              <w:bottom w:val="nil"/>
+              <w:right w:val="nil"/>
+            </w:tcBorders>
+            <w:shd w:val="clear" w:color="auto" w:fill="auto"/>
+            <w:noWrap/>
+            <w:vAlign w:val="bottom"/>
+            <w:hideMark/>
+          </w:tcPr>
+          <w:p>
+            <w:pPr>
+              <w:spacing w:after="0" w:line="240" w:lineRule="auto"/>
+              <w:rPr>
+                <w:rFonts w:ascii="Calibri" w:eastAsia="Times New Roman" w:hAnsi="Calibri" w:cs="Calibri"/>
+                <w:b/>
+                <w:bCs/>
+                <w:color w:val="000000"/>
+                <w:u w:val="single"/>
+                <w:lang w:eastAsia="en-IN"/>
+              </w:rPr>
+            </w:pPr>
+          </w:p>
+        </w:tc>
+      </w:tr>
+      <w:tr>
+        <w:trPr>
+          <w:trHeight w:val="290"/>
+        </w:trPr>
+        <w:tc>
+          <w:tcPr>
+            <w:tcW w:w="5580" w:type="dxa"/>
+            <w:tcBorders>
+              <w:top w:val="nil"/>
+              <w:left w:val="nil"/>
+              <w:bottom w:val="nil"/>
+              <w:right w:val="nil"/>
+            </w:tcBorders>
+            <w:shd w:val="clear" w:color="auto" w:fill="auto"/>
+            <w:noWrap/>
+            <w:vAlign w:val="bottom"/>
+            <w:hideMark/>
+          </w:tcPr>
+          <w:p>
+            <w:pPr>
+              <w:spacing w:after="0" w:line="240" w:lineRule="auto"/>
+              <w:rPr>
+                <w:rFonts w:ascii="Calibri" w:eastAsia="Times New Roman" w:hAnsi="Calibri" w:cs="Calibri"/>
+                <w:color w:val="000000"/>
+                <w:lang w:eastAsia="en-IN"/>
+              </w:rPr>
+            </w:pPr>
+            <w:r>
+              <w:rPr>
+                <w:rFonts w:ascii="Calibri" w:eastAsia="Times New Roman" w:hAnsi="Calibri" w:cs="Calibri"/>
+                <w:color w:val="000000"/>
+                <w:lang w:eastAsia="en-IN"/>
+              </w:rPr>
+              <w:t>Between 60-70 runs per 100 balls</w:t>
+            </w:r>
+          </w:p>
+        </w:tc>
+        <w:tc>
+          <w:tcPr>
+            <w:tcW w:w="960" w:type="dxa"/>
+            <w:tcBorders>
+              <w:top w:val="nil"/>
+              <w:left w:val="nil"/>
+              <w:bottom w:val="nil"/>
+              <w:right w:val="nil"/>
+            </w:tcBorders>
+            <w:shd w:val="clear" w:color="auto" w:fill="auto"/>
+            <w:noWrap/>
+            <w:vAlign w:val="bottom"/>
+            <w:hideMark/>
+          </w:tcPr>
+          <w:p>
+            <w:pPr>
+              <w:spacing w:after="0" w:line="240" w:lineRule="auto"/>
+              <w:jc w:val="right"/>
+              <w:rPr>
+                <w:rFonts w:ascii="Calibri" w:eastAsia="Times New Roman" w:hAnsi="Calibri" w:cs="Calibri"/>
+                <w:color w:val="000000"/>
+                <w:lang w:eastAsia="en-IN"/>
+              </w:rPr>
+            </w:pPr>
+            <w:r>
+              <w:rPr>
+                <w:rFonts w:ascii="Calibri" w:eastAsia="Times New Roman" w:hAnsi="Calibri" w:cs="Calibri"/>
+                <w:color w:val="000000"/>
+                <w:lang w:eastAsia="en-IN"/>
+              </w:rPr>
+              <w:t>-2</w:t>
+            </w:r>
+          </w:p>
+        </w:tc>
+      </w:tr>
+      <w:tr>
+        <w:trPr>
+          <w:trHeight w:val="290"/>
+        </w:trPr>
+        <w:tc>
+          <w:tcPr>
+            <w:tcW w:w="5580" w:type="dxa"/>
+            <w:tcBorders>
+              <w:top w:val="nil"/>
+              <w:left w:val="nil"/>
+              <w:bottom w:val="nil"/>
+              <w:right w:val="nil"/>
+            </w:tcBorders>
+            <w:shd w:val="clear" w:color="auto" w:fill="auto"/>
+            <w:noWrap/>
+            <w:vAlign w:val="bottom"/>
+            <w:hideMark/>
+          </w:tcPr>
+          <w:p>
+            <w:pPr>
+              <w:spacing w:after="0" w:line="240" w:lineRule="auto"/>
+              <w:rPr>
+                <w:rFonts w:ascii="Calibri" w:eastAsia="Times New Roman" w:hAnsi="Calibri" w:cs="Calibri"/>
+                <w:color w:val="000000"/>
+                <w:lang w:eastAsia="en-IN"/>
+              </w:rPr>
+            </w:pPr>
+            <w:r>
+              <w:rPr>
+                <w:rFonts w:ascii="Calibri" w:eastAsia="Times New Roman" w:hAnsi="Calibri" w:cs="Calibri"/>
+                <w:color w:val="000000"/>
+                <w:lang w:eastAsia="en-IN"/>
+              </w:rPr>
+              <w:t>Between 50-59.9 runs per 100 balls</w:t>
+            </w:r>
+          </w:p>
+        </w:tc>
+        <w:tc>
+          <w:tcPr>
+            <w:tcW w:w="960" w:type="dxa"/>
+            <w:tcBorders>
+              <w:top w:val="nil"/>
+              <w:left w:val="nil"/>
+              <w:bottom w:val="nil"/>
+              <w:right w:val="nil"/>
+            </w:tcBorders>
+            <w:shd w:val="clear" w:color="auto" w:fill="auto"/>
+            <w:noWrap/>
+            <w:vAlign w:val="bottom"/>
+            <w:hideMark/>
+          </w:tcPr>
+          <w:p>
+            <w:pPr>
+              <w:spacing w:after="0" w:line="240" w:lineRule="auto"/>
+              <w:jc w:val="right"/>
+              <w:rPr>
+                <w:rFonts w:ascii="Calibri" w:eastAsia="Times New Roman" w:hAnsi="Calibri" w:cs="Calibri"/>
+                <w:color w:val="000000"/>
+                <w:lang w:eastAsia="en-IN"/>
+              </w:rPr>
+            </w:pPr>
+            <w:r>
+              <w:rPr>
+                <w:rFonts w:ascii="Calibri" w:eastAsia="Times New Roman" w:hAnsi="Calibri" w:cs="Calibri"/>
+                <w:color w:val="000000"/>
+                <w:lang w:eastAsia="en-IN"/>
+              </w:rPr>
+              <w:t>-4</w:t>
+            </w:r>
+          </w:p>
+        </w:tc>
+      </w:tr>
+      <w:tr>
+        <w:trPr>
+          <w:trHeight w:val="290"/>
+        </w:trPr>
+        <w:tc>
+          <w:tcPr>
+            <w:tcW w:w="5580" w:type="dxa"/>
+            <w:tcBorders>
+              <w:top w:val="nil"/>
+              <w:left w:val="nil"/>
+              <w:bottom w:val="nil"/>
+              <w:right w:val="nil"/>
+            </w:tcBorders>
+            <w:shd w:val="clear" w:color="auto" w:fill="auto"/>
+            <w:noWrap/>
+            <w:vAlign w:val="bottom"/>
+            <w:hideMark/>
+          </w:tcPr>
+          <w:p>
+            <w:pPr>
+              <w:spacing w:after="0" w:line="240" w:lineRule="auto"/>
+              <w:rPr>
+                <w:rFonts w:ascii="Calibri" w:eastAsia="Times New Roman" w:hAnsi="Calibri" w:cs="Calibri"/>
+                <w:color w:val="000000"/>
+                <w:lang w:eastAsia="en-IN"/>
+              </w:rPr>
+            </w:pPr>
+            <w:r>
+              <w:rPr>
+                <w:rFonts w:ascii="Calibri" w:eastAsia="Times New Roman" w:hAnsi="Calibri" w:cs="Calibri"/>
+                <w:color w:val="000000"/>
+                <w:lang w:eastAsia="en-IN"/>
+              </w:rPr>
+              <w:t>Below 50 runs per 100 balls</w:t>
+            </w:r>
+          </w:p>
+        </w:tc>
+        <w:tc>
+          <w:tcPr>
+            <w:tcW w:w="960" w:type="dxa"/>
+            <w:tcBorders>
+              <w:top w:val="nil"/>
+              <w:left w:val="nil"/>
+              <w:bottom w:val="nil"/>
+              <w:right w:val="nil"/>
+            </w:tcBorders>
+            <w:shd w:val="clear" w:color="auto" w:fill="auto"/>
+            <w:noWrap/>
+            <w:vAlign w:val="bottom"/>
+            <w:hideMark/>
+          </w:tcPr>
+          <w:p>
+            <w:pPr>
+              <w:spacing w:after="0" w:line="240" w:lineRule="auto"/>
+              <w:jc w:val="right"/>
+              <w:rPr>
+                <w:rFonts w:ascii="Calibri" w:eastAsia="Times New Roman" w:hAnsi="Calibri" w:cs="Calibri"/>
+                <w:color w:val="000000"/>
+                <w:lang w:eastAsia="en-IN"/>
+              </w:rPr>
+            </w:pPr>
+            <w:r>
+              <w:rPr>
+                <w:rFonts w:ascii="Calibri" w:eastAsia="Times New Roman" w:hAnsi="Calibri" w:cs="Calibri"/>
+                <w:color w:val="000000"/>
+                <w:lang w:eastAsia="en-IN"/>
+              </w:rPr>
+              <w:t>-6</w:t>
+            </w:r>
+          </w:p>
+        </w:tc>
+      </w:tr>
+    </w:tbl>
+    <w:p>
+      <w:pPr>
+        <w:rPr>
+          <w:rFonts w:eastAsiaTheme="minorEastAsia"/>
+        </w:rPr>
+      </w:pPr>
     </w:p>
     <w:sectPr>
       <w:pgSz w:w="11906" w:h="16838"/>
@@ -3030,6 +5486,7 @@
     <w:lsdException w:name="HTML Sample" w:semiHidden="1" w:unhideWhenUsed="1"/>
     <w:lsdException w:name="HTML Typewriter" w:semiHidden="1" w:unhideWhenUsed="1"/>
     <w:lsdException w:name="HTML Variable" w:semiHidden="1" w:unhideWhenUsed="1"/>
+    <w:lsdException w:name="Normal Table" w:semiHidden="1" w:unhideWhenUsed="1"/>
     <w:lsdException w:name="annotation subject" w:semiHidden="1" w:unhideWhenUsed="1"/>
     <w:lsdException w:name="No List" w:semiHidden="1" w:unhideWhenUsed="1"/>
     <w:lsdException w:name="Outline List 1" w:semiHidden="1" w:unhideWhenUsed="1"/>
@@ -3076,8 +5533,10 @@
     <w:lsdException w:name="Table Subtle 2" w:semiHidden="1" w:unhideWhenUsed="1"/>
     <w:lsdException w:name="Table Web 1" w:semiHidden="1" w:unhideWhenUsed="1"/>
     <w:lsdException w:name="Table Web 2" w:semiHidden="1" w:unhideWhenUsed="1"/>
+    <w:lsdException w:name="Table Web 3" w:semiHidden="1" w:unhideWhenUsed="1"/>
     <w:lsdException w:name="Balloon Text" w:semiHidden="1" w:unhideWhenUsed="1"/>
     <w:lsdException w:name="Table Grid" w:uiPriority="39"/>
+    <w:lsdException w:name="Table Theme" w:semiHidden="1" w:unhideWhenUsed="1"/>
     <w:lsdException w:name="Placeholder Text" w:semiHidden="1"/>
     <w:lsdException w:name="No Spacing" w:uiPriority="1" w:qFormat="1"/>
     <w:lsdException w:name="Light Shading" w:uiPriority="60"/>
@@ -3306,7 +5765,6 @@
   <w:style w:type="character" w:default="1" w:styleId="DefaultParagraphFont">
     <w:name w:val="Default Paragraph Font"/>
     <w:uiPriority w:val="1"/>
-    <w:semiHidden/>
     <w:unhideWhenUsed/>
   </w:style>
   <w:style w:type="table" w:default="1" w:styleId="TableNormal">

</xml_diff>